<commit_message>
Update Отчёт to include recent changes
</commit_message>
<xml_diff>
--- a/Отчёт.docx
+++ b/Отчёт.docx
@@ -357,11 +357,9 @@
       <w:pPr>
         <w:pStyle w:val="a5"/>
       </w:pPr>
-      <w:proofErr w:type="spellStart"/>
       <w:r>
         <w:t>Подвариант</w:t>
       </w:r>
-      <w:proofErr w:type="spellEnd"/>
       <w:r>
         <w:t xml:space="preserve"> № 1</w:t>
       </w:r>
@@ -7499,6 +7497,7 @@
         </w:rPr>
         <w:t>/</w:t>
       </w:r>
+      <w:proofErr w:type="spellStart"/>
       <w:r>
         <w:rPr>
           <w:rFonts w:ascii="Consolas" w:hAnsi="Consolas" w:cs="Consolas"/>
@@ -7506,6 +7505,7 @@
         </w:rPr>
         <w:t>runge</w:t>
       </w:r>
+      <w:proofErr w:type="spellEnd"/>
       <w:r>
         <w:rPr>
           <w:rFonts w:ascii="Consolas" w:hAnsi="Consolas" w:cs="Consolas"/>
@@ -7528,6 +7528,7 @@
         <w:br/>
         <w:t>./</w:t>
       </w:r>
+      <w:proofErr w:type="spellStart"/>
       <w:r>
         <w:rPr>
           <w:rFonts w:ascii="Consolas" w:hAnsi="Consolas" w:cs="Consolas"/>
@@ -7535,6 +7536,7 @@
         </w:rPr>
         <w:t>runge</w:t>
       </w:r>
+      <w:proofErr w:type="spellEnd"/>
       <w:r>
         <w:rPr>
           <w:rFonts w:ascii="Consolas" w:hAnsi="Consolas" w:cs="Consolas"/>
@@ -7711,618 +7713,7 @@
         </w:numPr>
       </w:pPr>
       <w:r>
-        <w:t xml:space="preserve">При желании можно построить визуальные графики с помощью утилиты </w:t>
-      </w:r>
-      <w:r>
-        <w:rPr>
-          <w:lang w:val="en-US"/>
-        </w:rPr>
-        <w:t>gnuplot</w:t>
-      </w:r>
-      <w:r>
-        <w:t xml:space="preserve">. </w:t>
-      </w:r>
-      <w:r>
-        <w:t xml:space="preserve">Команды </w:t>
-      </w:r>
-      <w:r>
-        <w:rPr>
-          <w:lang w:val="en-US"/>
-        </w:rPr>
-        <w:t xml:space="preserve">gnuplot </w:t>
-      </w:r>
-      <w:r>
-        <w:t xml:space="preserve">для </w:t>
-      </w:r>
-      <w:proofErr w:type="spellStart"/>
-      <w:r>
-        <w:t>ур</w:t>
-      </w:r>
-      <w:proofErr w:type="spellEnd"/>
-      <w:r>
-        <w:t>-й и систем приведены ниже.</w:t>
-      </w:r>
-    </w:p>
-    <w:p>
-      <w:pPr>
-        <w:rPr>
-          <w:rFonts w:ascii="Consolas" w:hAnsi="Consolas" w:cs="Consolas"/>
-          <w:lang w:val="en-US"/>
-        </w:rPr>
-      </w:pPr>
-      <w:proofErr w:type="gramStart"/>
-      <w:r>
-        <w:rPr>
-          <w:rFonts w:ascii="Consolas" w:hAnsi="Consolas" w:cs="Consolas"/>
-          <w:lang w:val="en-US"/>
-        </w:rPr>
-        <w:t>set</w:t>
-      </w:r>
-      <w:proofErr w:type="gramEnd"/>
-      <w:r>
-        <w:rPr>
-          <w:rFonts w:ascii="Consolas" w:hAnsi="Consolas" w:cs="Consolas"/>
-          <w:lang w:val="en-US"/>
-        </w:rPr>
-        <w:t xml:space="preserve"> style line 1 </w:t>
-      </w:r>
-      <w:proofErr w:type="spellStart"/>
-      <w:r>
-        <w:rPr>
-          <w:rFonts w:ascii="Consolas" w:hAnsi="Consolas" w:cs="Consolas"/>
-          <w:lang w:val="en-US"/>
-        </w:rPr>
-        <w:t>lc</w:t>
-      </w:r>
-      <w:proofErr w:type="spellEnd"/>
-      <w:r>
-        <w:rPr>
-          <w:rFonts w:ascii="Consolas" w:hAnsi="Consolas" w:cs="Consolas"/>
-          <w:lang w:val="en-US"/>
-        </w:rPr>
-        <w:t xml:space="preserve"> </w:t>
-      </w:r>
-      <w:proofErr w:type="spellStart"/>
-      <w:r>
-        <w:rPr>
-          <w:rFonts w:ascii="Consolas" w:hAnsi="Consolas" w:cs="Consolas"/>
-          <w:lang w:val="en-US"/>
-        </w:rPr>
-        <w:t>rgb</w:t>
-      </w:r>
-      <w:proofErr w:type="spellEnd"/>
-      <w:r>
-        <w:rPr>
-          <w:rFonts w:ascii="Consolas" w:hAnsi="Consolas" w:cs="Consolas"/>
-          <w:lang w:val="en-US"/>
-        </w:rPr>
-        <w:t xml:space="preserve"> '#0060ad' </w:t>
-      </w:r>
-      <w:proofErr w:type="spellStart"/>
-      <w:r>
-        <w:rPr>
-          <w:rFonts w:ascii="Consolas" w:hAnsi="Consolas" w:cs="Consolas"/>
-          <w:lang w:val="en-US"/>
-        </w:rPr>
-        <w:t>lt</w:t>
-      </w:r>
-      <w:proofErr w:type="spellEnd"/>
-      <w:r>
-        <w:rPr>
-          <w:rFonts w:ascii="Consolas" w:hAnsi="Consolas" w:cs="Consolas"/>
-          <w:lang w:val="en-US"/>
-        </w:rPr>
-        <w:t xml:space="preserve"> 1 </w:t>
-      </w:r>
-      <w:proofErr w:type="spellStart"/>
-      <w:r>
-        <w:rPr>
-          <w:rFonts w:ascii="Consolas" w:hAnsi="Consolas" w:cs="Consolas"/>
-          <w:lang w:val="en-US"/>
-        </w:rPr>
-        <w:t>lw</w:t>
-      </w:r>
-      <w:proofErr w:type="spellEnd"/>
-      <w:r>
-        <w:rPr>
-          <w:rFonts w:ascii="Consolas" w:hAnsi="Consolas" w:cs="Consolas"/>
-          <w:lang w:val="en-US"/>
-        </w:rPr>
-        <w:t xml:space="preserve"> 2 </w:t>
-      </w:r>
-      <w:proofErr w:type="spellStart"/>
-      <w:r>
-        <w:rPr>
-          <w:rFonts w:ascii="Consolas" w:hAnsi="Consolas" w:cs="Consolas"/>
-          <w:lang w:val="en-US"/>
-        </w:rPr>
-        <w:t>pt</w:t>
-      </w:r>
-      <w:proofErr w:type="spellEnd"/>
-      <w:r>
-        <w:rPr>
-          <w:rFonts w:ascii="Consolas" w:hAnsi="Consolas" w:cs="Consolas"/>
-          <w:lang w:val="en-US"/>
-        </w:rPr>
-        <w:t xml:space="preserve"> 7 </w:t>
-      </w:r>
-      <w:proofErr w:type="spellStart"/>
-      <w:r>
-        <w:rPr>
-          <w:rFonts w:ascii="Consolas" w:hAnsi="Consolas" w:cs="Consolas"/>
-          <w:lang w:val="en-US"/>
-        </w:rPr>
-        <w:t>ps</w:t>
-      </w:r>
-      <w:proofErr w:type="spellEnd"/>
-      <w:r>
-        <w:rPr>
-          <w:rFonts w:ascii="Consolas" w:hAnsi="Consolas" w:cs="Consolas"/>
-          <w:lang w:val="en-US"/>
-        </w:rPr>
-        <w:t xml:space="preserve"> 1.5</w:t>
-      </w:r>
-    </w:p>
-    <w:p>
-      <w:pPr>
-        <w:rPr>
-          <w:rFonts w:ascii="Consolas" w:hAnsi="Consolas" w:cs="Consolas"/>
-          <w:lang w:val="en-US"/>
-        </w:rPr>
-      </w:pPr>
-      <w:proofErr w:type="gramStart"/>
-      <w:r>
-        <w:rPr>
-          <w:rFonts w:ascii="Consolas" w:hAnsi="Consolas" w:cs="Consolas"/>
-          <w:lang w:val="en-US"/>
-        </w:rPr>
-        <w:t>plot</w:t>
-      </w:r>
-      <w:proofErr w:type="gramEnd"/>
-      <w:r>
-        <w:rPr>
-          <w:rFonts w:ascii="Consolas" w:hAnsi="Consolas" w:cs="Consolas"/>
-          <w:lang w:val="en-US"/>
-        </w:rPr>
-        <w:t xml:space="preserve"> </w:t>
-      </w:r>
-      <w:r>
-        <w:rPr>
-          <w:rFonts w:ascii="Consolas" w:hAnsi="Consolas" w:cs="Consolas"/>
-          <w:lang w:val="en-US"/>
-        </w:rPr>
-        <w:t>'</w:t>
-      </w:r>
-      <w:r>
-        <w:rPr>
-          <w:rFonts w:ascii="Consolas" w:hAnsi="Consolas" w:cs="Consolas"/>
-        </w:rPr>
-        <w:t>имя</w:t>
-      </w:r>
-      <w:r>
-        <w:rPr>
-          <w:rFonts w:ascii="Consolas" w:hAnsi="Consolas" w:cs="Consolas"/>
-          <w:lang w:val="en-US"/>
-        </w:rPr>
-        <w:t xml:space="preserve"> </w:t>
-      </w:r>
-      <w:r>
-        <w:rPr>
-          <w:rFonts w:ascii="Consolas" w:hAnsi="Consolas" w:cs="Consolas"/>
-        </w:rPr>
-        <w:t>файла</w:t>
-      </w:r>
-      <w:r>
-        <w:rPr>
-          <w:rFonts w:ascii="Consolas" w:hAnsi="Consolas" w:cs="Consolas"/>
-          <w:lang w:val="en-US"/>
-        </w:rPr>
-        <w:t xml:space="preserve">' with </w:t>
-      </w:r>
-      <w:proofErr w:type="spellStart"/>
-      <w:r>
-        <w:rPr>
-          <w:rFonts w:ascii="Consolas" w:hAnsi="Consolas" w:cs="Consolas"/>
-          <w:lang w:val="en-US"/>
-        </w:rPr>
-        <w:t>linespoints</w:t>
-      </w:r>
-      <w:proofErr w:type="spellEnd"/>
-      <w:r>
-        <w:rPr>
-          <w:rFonts w:ascii="Consolas" w:hAnsi="Consolas" w:cs="Consolas"/>
-          <w:lang w:val="en-US"/>
-        </w:rPr>
-        <w:t xml:space="preserve"> </w:t>
-      </w:r>
-      <w:proofErr w:type="spellStart"/>
-      <w:r>
-        <w:rPr>
-          <w:rFonts w:ascii="Consolas" w:hAnsi="Consolas" w:cs="Consolas"/>
-          <w:lang w:val="en-US"/>
-        </w:rPr>
-        <w:t>ls</w:t>
-      </w:r>
-      <w:proofErr w:type="spellEnd"/>
-      <w:r>
-        <w:rPr>
-          <w:rFonts w:ascii="Consolas" w:hAnsi="Consolas" w:cs="Consolas"/>
-          <w:lang w:val="en-US"/>
-        </w:rPr>
-        <w:t xml:space="preserve"> 1</w:t>
-      </w:r>
-    </w:p>
-    <w:p>
-      <w:pPr>
-        <w:rPr>
-          <w:lang w:val="en-US"/>
-        </w:rPr>
-      </w:pPr>
-    </w:p>
-    <w:p>
-      <w:pPr>
-        <w:rPr>
-          <w:rFonts w:ascii="Consolas" w:hAnsi="Consolas" w:cs="Consolas"/>
-          <w:lang w:val="en-US"/>
-        </w:rPr>
-      </w:pPr>
-      <w:proofErr w:type="gramStart"/>
-      <w:r>
-        <w:rPr>
-          <w:rFonts w:ascii="Consolas" w:hAnsi="Consolas" w:cs="Consolas"/>
-          <w:lang w:val="en-US"/>
-        </w:rPr>
-        <w:t>set</w:t>
-      </w:r>
-      <w:proofErr w:type="gramEnd"/>
-      <w:r>
-        <w:rPr>
-          <w:rFonts w:ascii="Consolas" w:hAnsi="Consolas" w:cs="Consolas"/>
-          <w:lang w:val="en-US"/>
-        </w:rPr>
-        <w:t xml:space="preserve"> style line 1 </w:t>
-      </w:r>
-      <w:proofErr w:type="spellStart"/>
-      <w:r>
-        <w:rPr>
-          <w:rFonts w:ascii="Consolas" w:hAnsi="Consolas" w:cs="Consolas"/>
-          <w:lang w:val="en-US"/>
-        </w:rPr>
-        <w:t>lc</w:t>
-      </w:r>
-      <w:proofErr w:type="spellEnd"/>
-      <w:r>
-        <w:rPr>
-          <w:rFonts w:ascii="Consolas" w:hAnsi="Consolas" w:cs="Consolas"/>
-          <w:lang w:val="en-US"/>
-        </w:rPr>
-        <w:t xml:space="preserve"> </w:t>
-      </w:r>
-      <w:proofErr w:type="spellStart"/>
-      <w:r>
-        <w:rPr>
-          <w:rFonts w:ascii="Consolas" w:hAnsi="Consolas" w:cs="Consolas"/>
-          <w:lang w:val="en-US"/>
-        </w:rPr>
-        <w:t>rgb</w:t>
-      </w:r>
-      <w:proofErr w:type="spellEnd"/>
-      <w:r>
-        <w:rPr>
-          <w:rFonts w:ascii="Consolas" w:hAnsi="Consolas" w:cs="Consolas"/>
-          <w:lang w:val="en-US"/>
-        </w:rPr>
-        <w:t xml:space="preserve"> '#0060ad' </w:t>
-      </w:r>
-      <w:proofErr w:type="spellStart"/>
-      <w:r>
-        <w:rPr>
-          <w:rFonts w:ascii="Consolas" w:hAnsi="Consolas" w:cs="Consolas"/>
-          <w:lang w:val="en-US"/>
-        </w:rPr>
-        <w:t>lt</w:t>
-      </w:r>
-      <w:proofErr w:type="spellEnd"/>
-      <w:r>
-        <w:rPr>
-          <w:rFonts w:ascii="Consolas" w:hAnsi="Consolas" w:cs="Consolas"/>
-          <w:lang w:val="en-US"/>
-        </w:rPr>
-        <w:t xml:space="preserve"> 1 </w:t>
-      </w:r>
-      <w:proofErr w:type="spellStart"/>
-      <w:r>
-        <w:rPr>
-          <w:rFonts w:ascii="Consolas" w:hAnsi="Consolas" w:cs="Consolas"/>
-          <w:lang w:val="en-US"/>
-        </w:rPr>
-        <w:t>lw</w:t>
-      </w:r>
-      <w:proofErr w:type="spellEnd"/>
-      <w:r>
-        <w:rPr>
-          <w:rFonts w:ascii="Consolas" w:hAnsi="Consolas" w:cs="Consolas"/>
-          <w:lang w:val="en-US"/>
-        </w:rPr>
-        <w:t xml:space="preserve"> 2 </w:t>
-      </w:r>
-      <w:proofErr w:type="spellStart"/>
-      <w:r>
-        <w:rPr>
-          <w:rFonts w:ascii="Consolas" w:hAnsi="Consolas" w:cs="Consolas"/>
-          <w:lang w:val="en-US"/>
-        </w:rPr>
-        <w:t>pt</w:t>
-      </w:r>
-      <w:proofErr w:type="spellEnd"/>
-      <w:r>
-        <w:rPr>
-          <w:rFonts w:ascii="Consolas" w:hAnsi="Consolas" w:cs="Consolas"/>
-          <w:lang w:val="en-US"/>
-        </w:rPr>
-        <w:t xml:space="preserve"> 7 </w:t>
-      </w:r>
-      <w:proofErr w:type="spellStart"/>
-      <w:r>
-        <w:rPr>
-          <w:rFonts w:ascii="Consolas" w:hAnsi="Consolas" w:cs="Consolas"/>
-          <w:lang w:val="en-US"/>
-        </w:rPr>
-        <w:t>ps</w:t>
-      </w:r>
-      <w:proofErr w:type="spellEnd"/>
-      <w:r>
-        <w:rPr>
-          <w:rFonts w:ascii="Consolas" w:hAnsi="Consolas" w:cs="Consolas"/>
-          <w:lang w:val="en-US"/>
-        </w:rPr>
-        <w:t xml:space="preserve"> 1.5</w:t>
-      </w:r>
-    </w:p>
-    <w:p>
-      <w:pPr>
-        <w:rPr>
-          <w:rFonts w:ascii="Consolas" w:hAnsi="Consolas" w:cs="Consolas"/>
-          <w:lang w:val="en-US"/>
-        </w:rPr>
-      </w:pPr>
-      <w:proofErr w:type="gramStart"/>
-      <w:r>
-        <w:rPr>
-          <w:rFonts w:ascii="Consolas" w:hAnsi="Consolas" w:cs="Consolas"/>
-          <w:lang w:val="en-US"/>
-        </w:rPr>
-        <w:t>set</w:t>
-      </w:r>
-      <w:proofErr w:type="gramEnd"/>
-      <w:r>
-        <w:rPr>
-          <w:rFonts w:ascii="Consolas" w:hAnsi="Consolas" w:cs="Consolas"/>
-          <w:lang w:val="en-US"/>
-        </w:rPr>
-        <w:t xml:space="preserve"> style line 2 </w:t>
-      </w:r>
-      <w:proofErr w:type="spellStart"/>
-      <w:r>
-        <w:rPr>
-          <w:rFonts w:ascii="Consolas" w:hAnsi="Consolas" w:cs="Consolas"/>
-          <w:lang w:val="en-US"/>
-        </w:rPr>
-        <w:t>lc</w:t>
-      </w:r>
-      <w:proofErr w:type="spellEnd"/>
-      <w:r>
-        <w:rPr>
-          <w:rFonts w:ascii="Consolas" w:hAnsi="Consolas" w:cs="Consolas"/>
-          <w:lang w:val="en-US"/>
-        </w:rPr>
-        <w:t xml:space="preserve"> </w:t>
-      </w:r>
-      <w:proofErr w:type="spellStart"/>
-      <w:r>
-        <w:rPr>
-          <w:rFonts w:ascii="Consolas" w:hAnsi="Consolas" w:cs="Consolas"/>
-          <w:lang w:val="en-US"/>
-        </w:rPr>
-        <w:t>rgb</w:t>
-      </w:r>
-      <w:proofErr w:type="spellEnd"/>
-      <w:r>
-        <w:rPr>
-          <w:rFonts w:ascii="Consolas" w:hAnsi="Consolas" w:cs="Consolas"/>
-          <w:lang w:val="en-US"/>
-        </w:rPr>
-        <w:t xml:space="preserve"> '#dd181f' </w:t>
-      </w:r>
-      <w:proofErr w:type="spellStart"/>
-      <w:r>
-        <w:rPr>
-          <w:rFonts w:ascii="Consolas" w:hAnsi="Consolas" w:cs="Consolas"/>
-          <w:lang w:val="en-US"/>
-        </w:rPr>
-        <w:t>l</w:t>
-      </w:r>
-      <w:r>
-        <w:rPr>
-          <w:rFonts w:ascii="Consolas" w:hAnsi="Consolas" w:cs="Consolas"/>
-          <w:lang w:val="en-US"/>
-        </w:rPr>
-        <w:t>t</w:t>
-      </w:r>
-      <w:proofErr w:type="spellEnd"/>
-      <w:r>
-        <w:rPr>
-          <w:rFonts w:ascii="Consolas" w:hAnsi="Consolas" w:cs="Consolas"/>
-          <w:lang w:val="en-US"/>
-        </w:rPr>
-        <w:t xml:space="preserve"> 1 </w:t>
-      </w:r>
-      <w:proofErr w:type="spellStart"/>
-      <w:r>
-        <w:rPr>
-          <w:rFonts w:ascii="Consolas" w:hAnsi="Consolas" w:cs="Consolas"/>
-          <w:lang w:val="en-US"/>
-        </w:rPr>
-        <w:t>lw</w:t>
-      </w:r>
-      <w:proofErr w:type="spellEnd"/>
-      <w:r>
-        <w:rPr>
-          <w:rFonts w:ascii="Consolas" w:hAnsi="Consolas" w:cs="Consolas"/>
-          <w:lang w:val="en-US"/>
-        </w:rPr>
-        <w:t xml:space="preserve"> 2 </w:t>
-      </w:r>
-      <w:proofErr w:type="spellStart"/>
-      <w:r>
-        <w:rPr>
-          <w:rFonts w:ascii="Consolas" w:hAnsi="Consolas" w:cs="Consolas"/>
-          <w:lang w:val="en-US"/>
-        </w:rPr>
-        <w:t>pt</w:t>
-      </w:r>
-      <w:proofErr w:type="spellEnd"/>
-      <w:r>
-        <w:rPr>
-          <w:rFonts w:ascii="Consolas" w:hAnsi="Consolas" w:cs="Consolas"/>
-          <w:lang w:val="en-US"/>
-        </w:rPr>
-        <w:t xml:space="preserve"> 5 </w:t>
-      </w:r>
-      <w:proofErr w:type="spellStart"/>
-      <w:r>
-        <w:rPr>
-          <w:rFonts w:ascii="Consolas" w:hAnsi="Consolas" w:cs="Consolas"/>
-          <w:lang w:val="en-US"/>
-        </w:rPr>
-        <w:t>ps</w:t>
-      </w:r>
-      <w:proofErr w:type="spellEnd"/>
-      <w:r>
-        <w:rPr>
-          <w:rFonts w:ascii="Consolas" w:hAnsi="Consolas" w:cs="Consolas"/>
-          <w:lang w:val="en-US"/>
-        </w:rPr>
-        <w:t xml:space="preserve"> 1.5</w:t>
-      </w:r>
-    </w:p>
-    <w:p>
-      <w:pPr>
-        <w:rPr>
-          <w:rFonts w:ascii="Consolas" w:hAnsi="Consolas" w:cs="Consolas"/>
-          <w:lang w:val="en-US"/>
-        </w:rPr>
-      </w:pPr>
-      <w:proofErr w:type="gramStart"/>
-      <w:r>
-        <w:rPr>
-          <w:rFonts w:ascii="Consolas" w:hAnsi="Consolas" w:cs="Consolas"/>
-          <w:lang w:val="en-US"/>
-        </w:rPr>
-        <w:t>plot</w:t>
-      </w:r>
-      <w:proofErr w:type="gramEnd"/>
-      <w:r>
-        <w:rPr>
-          <w:rFonts w:ascii="Consolas" w:hAnsi="Consolas" w:cs="Consolas"/>
-          <w:lang w:val="en-US"/>
-        </w:rPr>
-        <w:t xml:space="preserve"> 'plotting-data3.dat' index 0 with </w:t>
-      </w:r>
-      <w:proofErr w:type="spellStart"/>
-      <w:r>
-        <w:rPr>
-          <w:rFonts w:ascii="Consolas" w:hAnsi="Consolas" w:cs="Consolas"/>
-          <w:lang w:val="en-US"/>
-        </w:rPr>
-        <w:t>linespoints</w:t>
-      </w:r>
-      <w:proofErr w:type="spellEnd"/>
-      <w:r>
-        <w:rPr>
-          <w:rFonts w:ascii="Consolas" w:hAnsi="Consolas" w:cs="Consolas"/>
-          <w:lang w:val="en-US"/>
-        </w:rPr>
-        <w:t xml:space="preserve"> </w:t>
-      </w:r>
-      <w:proofErr w:type="spellStart"/>
-      <w:r>
-        <w:rPr>
-          <w:rFonts w:ascii="Consolas" w:hAnsi="Consolas" w:cs="Consolas"/>
-          <w:lang w:val="en-US"/>
-        </w:rPr>
-        <w:t>ls</w:t>
-      </w:r>
-      <w:proofErr w:type="spellEnd"/>
-      <w:r>
-        <w:rPr>
-          <w:rFonts w:ascii="Consolas" w:hAnsi="Consolas" w:cs="Consolas"/>
-          <w:lang w:val="en-US"/>
-        </w:rPr>
-        <w:t xml:space="preserve"> 1, \</w:t>
-      </w:r>
-    </w:p>
-    <w:p>
-      <w:pPr>
-        <w:rPr>
-          <w:rFonts w:ascii="Consolas" w:hAnsi="Consolas" w:cs="Consolas"/>
-          <w:lang w:val="en-US"/>
-        </w:rPr>
-      </w:pPr>
-      <w:r>
-        <w:rPr>
-          <w:rFonts w:ascii="Consolas" w:hAnsi="Consolas" w:cs="Consolas"/>
-          <w:lang w:val="en-US"/>
-        </w:rPr>
-        <w:t xml:space="preserve">     ''                   </w:t>
-      </w:r>
-      <w:proofErr w:type="gramStart"/>
-      <w:r>
-        <w:rPr>
-          <w:rFonts w:ascii="Consolas" w:hAnsi="Consolas" w:cs="Consolas"/>
-          <w:lang w:val="en-US"/>
-        </w:rPr>
-        <w:t>index</w:t>
-      </w:r>
-      <w:proofErr w:type="gramEnd"/>
-      <w:r>
-        <w:rPr>
-          <w:rFonts w:ascii="Consolas" w:hAnsi="Consolas" w:cs="Consolas"/>
-          <w:lang w:val="en-US"/>
-        </w:rPr>
-        <w:t xml:space="preserve"> 1 with </w:t>
-      </w:r>
-      <w:proofErr w:type="spellStart"/>
-      <w:r>
-        <w:rPr>
-          <w:rFonts w:ascii="Consolas" w:hAnsi="Consolas" w:cs="Consolas"/>
-          <w:lang w:val="en-US"/>
-        </w:rPr>
-        <w:t>linespoints</w:t>
-      </w:r>
-      <w:proofErr w:type="spellEnd"/>
-      <w:r>
-        <w:rPr>
-          <w:rFonts w:ascii="Consolas" w:hAnsi="Consolas" w:cs="Consolas"/>
-          <w:lang w:val="en-US"/>
-        </w:rPr>
-        <w:t xml:space="preserve"> </w:t>
-      </w:r>
-      <w:proofErr w:type="spellStart"/>
-      <w:r>
-        <w:rPr>
-          <w:rFonts w:ascii="Consolas" w:hAnsi="Consolas" w:cs="Consolas"/>
-          <w:lang w:val="en-US"/>
-        </w:rPr>
-        <w:t>ls</w:t>
-      </w:r>
-      <w:proofErr w:type="spellEnd"/>
-      <w:r>
-        <w:rPr>
-          <w:rFonts w:ascii="Consolas" w:hAnsi="Consolas" w:cs="Consolas"/>
-          <w:lang w:val="en-US"/>
-        </w:rPr>
-        <w:t xml:space="preserve"> 2</w:t>
+        <w:t>Можно получить и графические изображения (приложение 1).</w:t>
       </w:r>
     </w:p>
     <w:p>
@@ -8348,8 +7739,8 @@
         <w:gridCol w:w="440"/>
         <w:gridCol w:w="663"/>
         <w:gridCol w:w="2757"/>
-        <w:gridCol w:w="1741"/>
-        <w:gridCol w:w="1741"/>
+        <w:gridCol w:w="1740"/>
+        <w:gridCol w:w="1740"/>
       </w:tblGrid>
       <w:tr>
         <w:tc>
@@ -8562,7 +7953,7 @@
                       <w:rPr>
                         <w:rFonts w:ascii="Cambria Math" w:hAnsi="Cambria Math"/>
                       </w:rPr>
-                      <m:t>0,10</m:t>
+                      <m:t>0,5</m:t>
                     </m:r>
                   </m:e>
                 </m:d>
@@ -8721,7 +8112,7 @@
                       <w:rPr>
                         <w:rFonts w:ascii="Cambria Math" w:hAnsi="Cambria Math"/>
                       </w:rPr>
-                      <m:t>0,10</m:t>
+                      <m:t>0,5</m:t>
                     </m:r>
                   </m:e>
                 </m:d>
@@ -8894,7 +8285,7 @@
                       <w:rPr>
                         <w:rFonts w:ascii="Cambria Math" w:hAnsi="Cambria Math"/>
                       </w:rPr>
-                      <m:t>0,10</m:t>
+                      <m:t>0,5</m:t>
                     </m:r>
                   </m:e>
                 </m:d>
@@ -9542,12 +8933,12 @@
       <w:tblGrid>
         <w:gridCol w:w="1265"/>
         <w:gridCol w:w="1767"/>
-        <w:gridCol w:w="781"/>
+        <w:gridCol w:w="826"/>
         <w:gridCol w:w="435"/>
         <w:gridCol w:w="607"/>
         <w:gridCol w:w="663"/>
-        <w:gridCol w:w="1741"/>
-        <w:gridCol w:w="1741"/>
+        <w:gridCol w:w="1740"/>
+        <w:gridCol w:w="1740"/>
       </w:tblGrid>
       <w:tr>
         <w:tc>
@@ -10676,7 +10067,7 @@
                       <w:rPr>
                         <w:rFonts w:ascii="Cambria Math" w:eastAsia="Times New Roman" w:hAnsi="Cambria Math" w:cs="Times New Roman"/>
                       </w:rPr>
-                      <m:t>0,10</m:t>
+                      <m:t>0,1.5</m:t>
                     </m:r>
                   </m:e>
                 </m:d>
@@ -11057,7 +10448,6 @@
         <w:rPr>
           <w:rFonts w:eastAsiaTheme="minorEastAsia"/>
         </w:rPr>
-        <w:lastRenderedPageBreak/>
         <w:t>Выводы</w:t>
       </w:r>
     </w:p>
@@ -11207,771 +10597,569 @@
       </w:r>
     </w:p>
     <w:p>
-      <w:pPr>
-        <w:spacing w:line="480" w:lineRule="auto"/>
-      </w:pPr>
-      <w:r>
-        <w:t xml:space="preserve">Программа запускается из командной строки в виде </w:t>
-      </w:r>
-      <w:r>
-        <w:rPr>
-          <w:rFonts w:ascii="Consolas" w:hAnsi="Consolas" w:cs="Consolas"/>
+      <w:r>
+        <w:t xml:space="preserve">Перейдите в </w:t>
+      </w:r>
+      <w:proofErr w:type="gramStart"/>
+      <w:r>
+        <w:t xml:space="preserve">папку </w:t>
+      </w:r>
+      <w:r>
+        <w:rPr>
+          <w:rFonts w:ascii="Consolas" w:hAnsi="Consolas" w:cs="Consolas"/>
+        </w:rPr>
+        <w:t>.</w:t>
+      </w:r>
+      <w:proofErr w:type="gramEnd"/>
+      <w:r>
+        <w:rPr>
+          <w:rFonts w:ascii="Consolas" w:hAnsi="Consolas" w:cs="Consolas"/>
+        </w:rPr>
+        <w:t>/</w:t>
+      </w:r>
+      <w:r>
+        <w:rPr>
+          <w:rFonts w:ascii="Consolas" w:hAnsi="Consolas" w:cs="Consolas"/>
+          <w:lang w:val="en-US"/>
+        </w:rPr>
+        <w:t>bin</w:t>
+      </w:r>
+      <w:r>
+        <w:t xml:space="preserve">. </w:t>
+      </w:r>
+      <w:r>
+        <w:t xml:space="preserve">Помимо файлов с точками, полученных в разделе Тестирование, в ней находятся файлы </w:t>
+      </w:r>
+      <w:r>
+        <w:rPr>
+          <w:rFonts w:ascii="Consolas" w:hAnsi="Consolas" w:cs="Consolas"/>
+          <w:lang w:val="en-US"/>
+        </w:rPr>
+        <w:t>script</w:t>
+      </w:r>
+      <w:r>
+        <w:rPr>
+          <w:rFonts w:ascii="Consolas" w:hAnsi="Consolas" w:cs="Consolas"/>
+        </w:rPr>
+        <w:t>.</w:t>
+      </w:r>
+      <w:r>
+        <w:rPr>
+          <w:rFonts w:ascii="Consolas" w:hAnsi="Consolas" w:cs="Consolas"/>
+          <w:lang w:val="en-US"/>
+        </w:rPr>
+        <w:t>gnu</w:t>
+      </w:r>
+      <w:r>
+        <w:t xml:space="preserve"> </w:t>
+      </w:r>
+      <w:r>
+        <w:t xml:space="preserve">и </w:t>
+      </w:r>
+      <w:r>
+        <w:rPr>
+          <w:rFonts w:ascii="Consolas" w:hAnsi="Consolas" w:cs="Consolas"/>
+          <w:lang w:val="en-US"/>
+        </w:rPr>
+        <w:t>script</w:t>
+      </w:r>
+      <w:r>
+        <w:rPr>
+          <w:rFonts w:ascii="Consolas" w:hAnsi="Consolas" w:cs="Consolas"/>
+        </w:rPr>
+        <w:t>-</w:t>
+      </w:r>
+      <w:r>
+        <w:rPr>
+          <w:rFonts w:ascii="Consolas" w:hAnsi="Consolas" w:cs="Consolas"/>
+          <w:lang w:val="en-US"/>
+        </w:rPr>
+        <w:t>system</w:t>
+      </w:r>
+      <w:r>
+        <w:rPr>
+          <w:rFonts w:ascii="Consolas" w:hAnsi="Consolas" w:cs="Consolas"/>
+        </w:rPr>
+        <w:t>.</w:t>
+      </w:r>
+      <w:r>
+        <w:rPr>
+          <w:rFonts w:ascii="Consolas" w:hAnsi="Consolas" w:cs="Consolas"/>
+          <w:lang w:val="en-US"/>
+        </w:rPr>
+        <w:t>gnu</w:t>
+      </w:r>
+      <w:r>
+        <w:t xml:space="preserve">. </w:t>
+      </w:r>
+      <w:r>
+        <w:t xml:space="preserve">Среди прочего кода, они содержат имена файлов для обработки: </w:t>
+      </w:r>
+      <w:proofErr w:type="spellStart"/>
+      <w:r>
+        <w:rPr>
+          <w:rFonts w:ascii="Consolas" w:hAnsi="Consolas" w:cs="Consolas"/>
+          <w:lang w:val="en-US"/>
+        </w:rPr>
+        <w:t>runge</w:t>
+      </w:r>
+      <w:proofErr w:type="spellEnd"/>
+      <w:r>
+        <w:rPr>
+          <w:rFonts w:ascii="Consolas" w:hAnsi="Consolas" w:cs="Consolas"/>
+        </w:rPr>
+        <w:t>-</w:t>
+      </w:r>
+      <w:proofErr w:type="spellStart"/>
+      <w:r>
+        <w:rPr>
+          <w:rFonts w:ascii="Consolas" w:hAnsi="Consolas" w:cs="Consolas"/>
+          <w:lang w:val="en-US"/>
+        </w:rPr>
+        <w:t>kutta</w:t>
+      </w:r>
+      <w:proofErr w:type="spellEnd"/>
+      <w:r>
+        <w:rPr>
+          <w:rFonts w:ascii="Consolas" w:hAnsi="Consolas" w:cs="Consolas"/>
+        </w:rPr>
+        <w:t>4-2</w:t>
+      </w:r>
+      <w:r>
+        <w:t xml:space="preserve"> </w:t>
+      </w:r>
+      <w:r>
+        <w:t xml:space="preserve">и </w:t>
+      </w:r>
+      <w:r>
+        <w:rPr>
+          <w:rFonts w:ascii="Consolas" w:hAnsi="Consolas" w:cs="Consolas"/>
+          <w:lang w:val="en-US"/>
+        </w:rPr>
+        <w:t>runge</w:t>
+      </w:r>
+      <w:r>
+        <w:rPr>
+          <w:rFonts w:ascii="Consolas" w:hAnsi="Consolas" w:cs="Consolas"/>
+        </w:rPr>
+        <w:t>-</w:t>
+      </w:r>
+      <w:r>
+        <w:rPr>
+          <w:rFonts w:ascii="Consolas" w:hAnsi="Consolas" w:cs="Consolas"/>
+          <w:lang w:val="en-US"/>
+        </w:rPr>
+        <w:t>kutta</w:t>
+      </w:r>
+      <w:r>
+        <w:rPr>
+          <w:rFonts w:ascii="Consolas" w:hAnsi="Consolas" w:cs="Consolas"/>
+        </w:rPr>
+        <w:t>4-</w:t>
+      </w:r>
+      <w:r>
+        <w:rPr>
+          <w:rFonts w:ascii="Consolas" w:hAnsi="Consolas" w:cs="Consolas"/>
+          <w:lang w:val="en-US"/>
+        </w:rPr>
+        <w:t>system</w:t>
+      </w:r>
+      <w:r>
+        <w:rPr>
+          <w:rFonts w:ascii="Consolas" w:hAnsi="Consolas" w:cs="Consolas"/>
+        </w:rPr>
+        <w:t>-4</w:t>
+      </w:r>
+      <w:r>
+        <w:t xml:space="preserve">. </w:t>
+      </w:r>
+      <w:r>
+        <w:t>При желании их можно заменить на другие.</w:t>
+      </w:r>
+    </w:p>
+    <w:p>
+      <w:r>
+        <w:t xml:space="preserve">Запустите </w:t>
+      </w:r>
+      <w:r>
+        <w:rPr>
           <w:lang w:val="en-US"/>
         </w:rPr>
         <w:t>gnuplot</w:t>
       </w:r>
       <w:r>
-        <w:rPr>
-          <w:rFonts w:ascii="Consolas" w:hAnsi="Consolas" w:cs="Consolas"/>
-        </w:rPr>
-        <w:t xml:space="preserve"> имя_файла_с_командами</w:t>
-      </w:r>
-    </w:p>
-    <w:p>
-      <w:r>
-        <w:t xml:space="preserve">Сохраните данный фрагмент команд </w:t>
-      </w:r>
-      <w:r>
-        <w:rPr>
+        <w:t xml:space="preserve"> </w:t>
+      </w:r>
+      <w:r>
+        <w:t>из командной строки:</w:t>
+      </w:r>
+    </w:p>
+    <w:p>
+      <w:pPr>
+        <w:rPr>
+          <w:rFonts w:ascii="Consolas" w:hAnsi="Consolas" w:cs="Consolas"/>
+          <w:lang w:val="en-US"/>
+        </w:rPr>
+      </w:pPr>
+      <w:proofErr w:type="spellStart"/>
+      <w:proofErr w:type="gramStart"/>
+      <w:r>
+        <w:rPr>
+          <w:rFonts w:ascii="Consolas" w:hAnsi="Consolas" w:cs="Consolas"/>
           <w:lang w:val="en-US"/>
         </w:rPr>
         <w:t>gnuplot</w:t>
       </w:r>
-      <w:r>
+      <w:proofErr w:type="spellEnd"/>
+      <w:proofErr w:type="gramEnd"/>
+      <w:r>
+        <w:rPr>
+          <w:rFonts w:ascii="Consolas" w:hAnsi="Consolas" w:cs="Consolas"/>
+          <w:lang w:val="en-US"/>
+        </w:rPr>
+        <w:t xml:space="preserve"> -persist </w:t>
+      </w:r>
+      <w:proofErr w:type="spellStart"/>
+      <w:r>
+        <w:rPr>
+          <w:rFonts w:ascii="Consolas" w:hAnsi="Consolas" w:cs="Consolas"/>
+          <w:lang w:val="en-US"/>
+        </w:rPr>
+        <w:t>script.gnu</w:t>
+      </w:r>
+      <w:proofErr w:type="spellEnd"/>
+    </w:p>
+    <w:p>
+      <w:pPr>
+        <w:rPr>
+          <w:rFonts w:ascii="Consolas" w:hAnsi="Consolas" w:cs="Consolas"/>
+          <w:lang w:val="en-US"/>
+        </w:rPr>
+      </w:pPr>
+      <w:proofErr w:type="spellStart"/>
+      <w:proofErr w:type="gramStart"/>
+      <w:r>
+        <w:rPr>
+          <w:rFonts w:ascii="Consolas" w:hAnsi="Consolas" w:cs="Consolas"/>
+          <w:lang w:val="en-US"/>
+        </w:rPr>
+        <w:t>gnuplot</w:t>
+      </w:r>
+      <w:proofErr w:type="spellEnd"/>
+      <w:proofErr w:type="gramEnd"/>
+      <w:r>
+        <w:rPr>
+          <w:rFonts w:ascii="Consolas" w:hAnsi="Consolas" w:cs="Consolas"/>
+          <w:lang w:val="en-US"/>
+        </w:rPr>
+        <w:t xml:space="preserve"> -persist script-</w:t>
+      </w:r>
+      <w:proofErr w:type="spellStart"/>
+      <w:r>
+        <w:rPr>
+          <w:rFonts w:ascii="Consolas" w:hAnsi="Consolas" w:cs="Consolas"/>
+          <w:lang w:val="en-US"/>
+        </w:rPr>
+        <w:t>system.gnu</w:t>
+      </w:r>
+      <w:proofErr w:type="spellEnd"/>
+    </w:p>
+    <w:p>
+      <w:pPr>
+        <w:rPr>
+          <w:lang w:val="en-US"/>
+        </w:rPr>
+      </w:pPr>
+      <w:r>
+        <w:t>Вы</w:t>
+      </w:r>
+      <w:r>
+        <w:rPr>
+          <w:lang w:val="en-US"/>
+        </w:rPr>
         <w:t xml:space="preserve"> </w:t>
       </w:r>
       <w:r>
-        <w:t xml:space="preserve">в файле </w:t>
-      </w:r>
-      <w:r>
-        <w:rPr>
-          <w:rFonts w:ascii="Consolas" w:hAnsi="Consolas" w:cs="Consolas"/>
-        </w:rPr>
-        <w:t>./</w:t>
-      </w:r>
-      <w:r>
-        <w:rPr>
-          <w:rFonts w:ascii="Consolas" w:hAnsi="Consolas" w:cs="Consolas"/>
-          <w:lang w:val="en-US"/>
-        </w:rPr>
-        <w:t>bin</w:t>
-      </w:r>
-      <w:r>
-        <w:rPr>
-          <w:rFonts w:ascii="Consolas" w:hAnsi="Consolas" w:cs="Consolas"/>
-        </w:rPr>
-        <w:t>/</w:t>
-      </w:r>
-      <w:r>
-        <w:rPr>
-          <w:rFonts w:ascii="Consolas" w:hAnsi="Consolas" w:cs="Consolas"/>
-          <w:lang w:val="en-US"/>
-        </w:rPr>
-        <w:t>command</w:t>
-      </w:r>
-      <w:r>
-        <w:rPr>
-          <w:rFonts w:ascii="Consolas" w:hAnsi="Consolas" w:cs="Consolas"/>
-        </w:rPr>
-        <w:t>.</w:t>
-      </w:r>
-      <w:r>
-        <w:rPr>
-          <w:rFonts w:ascii="Consolas" w:hAnsi="Consolas" w:cs="Consolas"/>
-          <w:lang w:val="en-US"/>
-        </w:rPr>
-        <w:t>gnu</w:t>
-      </w:r>
-    </w:p>
-    <w:p>
-      <w:pPr>
-        <w:rPr>
-          <w:rFonts w:ascii="Consolas" w:hAnsi="Consolas" w:cs="Consolas"/>
-          <w:lang w:val="en-US"/>
-        </w:rPr>
-      </w:pPr>
-      <w:proofErr w:type="gramStart"/>
-      <w:r>
-        <w:rPr>
-          <w:rFonts w:ascii="Consolas" w:hAnsi="Consolas" w:cs="Consolas"/>
-          <w:lang w:val="en-US"/>
-        </w:rPr>
-        <w:t>set</w:t>
-      </w:r>
-      <w:proofErr w:type="gramEnd"/>
-      <w:r>
-        <w:rPr>
-          <w:rFonts w:ascii="Consolas" w:hAnsi="Consolas" w:cs="Consolas"/>
-          <w:lang w:val="en-US"/>
-        </w:rPr>
-        <w:t xml:space="preserve"> terminal </w:t>
-      </w:r>
-      <w:proofErr w:type="spellStart"/>
-      <w:r>
-        <w:rPr>
-          <w:rFonts w:ascii="Consolas" w:hAnsi="Consolas" w:cs="Consolas"/>
-          <w:lang w:val="en-US"/>
-        </w:rPr>
-        <w:t>wxt</w:t>
-      </w:r>
-      <w:proofErr w:type="spellEnd"/>
-      <w:r>
-        <w:rPr>
-          <w:rFonts w:ascii="Consolas" w:hAnsi="Consolas" w:cs="Consolas"/>
-          <w:lang w:val="en-US"/>
-        </w:rPr>
-        <w:t xml:space="preserve"> size 640,480 enhanced font 'Verdana,10' persist</w:t>
-      </w:r>
-    </w:p>
-    <w:p>
-      <w:pPr>
-        <w:rPr>
-          <w:rFonts w:ascii="Consolas" w:hAnsi="Consolas" w:cs="Consolas"/>
-          <w:lang w:val="en-US"/>
-        </w:rPr>
-      </w:pPr>
-      <w:proofErr w:type="gramStart"/>
-      <w:r>
-        <w:rPr>
-          <w:rFonts w:ascii="Consolas" w:hAnsi="Consolas" w:cs="Consolas"/>
-          <w:lang w:val="en-US"/>
-        </w:rPr>
-        <w:t>set</w:t>
-      </w:r>
-      <w:proofErr w:type="gramEnd"/>
-      <w:r>
-        <w:rPr>
-          <w:rFonts w:ascii="Consolas" w:hAnsi="Consolas" w:cs="Consolas"/>
-          <w:lang w:val="en-US"/>
-        </w:rPr>
-        <w:t xml:space="preserve"> style line 1</w:t>
-      </w:r>
-      <w:r>
-        <w:rPr>
-          <w:rFonts w:ascii="Consolas" w:hAnsi="Consolas" w:cs="Consolas"/>
+        <w:t>увидите</w:t>
+      </w:r>
+      <w:r>
+        <w:rPr>
           <w:lang w:val="en-US"/>
         </w:rPr>
         <w:t xml:space="preserve"> </w:t>
       </w:r>
-      <w:proofErr w:type="spellStart"/>
-      <w:r>
-        <w:rPr>
-          <w:rFonts w:ascii="Consolas" w:hAnsi="Consolas" w:cs="Consolas"/>
-          <w:lang w:val="en-US"/>
-        </w:rPr>
-        <w:t>lc</w:t>
-      </w:r>
-      <w:proofErr w:type="spellEnd"/>
-      <w:r>
-        <w:rPr>
-          <w:rFonts w:ascii="Consolas" w:hAnsi="Consolas" w:cs="Consolas"/>
+      <w:r>
+        <w:t>следующие</w:t>
+      </w:r>
+      <w:r>
+        <w:rPr>
           <w:lang w:val="en-US"/>
         </w:rPr>
         <w:t xml:space="preserve"> </w:t>
       </w:r>
-      <w:proofErr w:type="spellStart"/>
-      <w:r>
-        <w:rPr>
-          <w:rFonts w:ascii="Consolas" w:hAnsi="Consolas" w:cs="Consolas"/>
-          <w:lang w:val="en-US"/>
-        </w:rPr>
-        <w:t>rgb</w:t>
-      </w:r>
-      <w:proofErr w:type="spellEnd"/>
-      <w:r>
-        <w:rPr>
-          <w:rFonts w:ascii="Consolas" w:hAnsi="Consolas" w:cs="Consolas"/>
-          <w:lang w:val="en-US"/>
-        </w:rPr>
-        <w:t xml:space="preserve"> '#0060ad' </w:t>
-      </w:r>
-      <w:proofErr w:type="spellStart"/>
-      <w:r>
-        <w:rPr>
-          <w:rFonts w:ascii="Consolas" w:hAnsi="Consolas" w:cs="Consolas"/>
-          <w:lang w:val="en-US"/>
-        </w:rPr>
-        <w:t>lt</w:t>
-      </w:r>
-      <w:proofErr w:type="spellEnd"/>
-      <w:r>
-        <w:rPr>
-          <w:rFonts w:ascii="Consolas" w:hAnsi="Consolas" w:cs="Consolas"/>
-          <w:lang w:val="en-US"/>
-        </w:rPr>
-        <w:t xml:space="preserve"> 1 lw 2 </w:t>
-      </w:r>
-      <w:proofErr w:type="spellStart"/>
-      <w:r>
-        <w:rPr>
-          <w:rFonts w:ascii="Consolas" w:hAnsi="Consolas" w:cs="Consolas"/>
-          <w:lang w:val="en-US"/>
-        </w:rPr>
-        <w:t>pt</w:t>
-      </w:r>
-      <w:proofErr w:type="spellEnd"/>
-      <w:r>
-        <w:rPr>
-          <w:rFonts w:ascii="Consolas" w:hAnsi="Consolas" w:cs="Consolas"/>
-          <w:lang w:val="en-US"/>
-        </w:rPr>
-        <w:t xml:space="preserve"> 5</w:t>
-      </w:r>
-      <w:r>
-        <w:rPr>
-          <w:rFonts w:ascii="Consolas" w:hAnsi="Consolas" w:cs="Consolas"/>
-          <w:lang w:val="en-US"/>
-        </w:rPr>
-        <w:t xml:space="preserve"> </w:t>
-      </w:r>
-      <w:proofErr w:type="spellStart"/>
-      <w:r>
-        <w:rPr>
-          <w:rFonts w:ascii="Consolas" w:hAnsi="Consolas" w:cs="Consolas"/>
-          <w:lang w:val="en-US"/>
-        </w:rPr>
-        <w:t>ps</w:t>
-      </w:r>
-      <w:proofErr w:type="spellEnd"/>
-      <w:r>
-        <w:rPr>
-          <w:rFonts w:ascii="Consolas" w:hAnsi="Consolas" w:cs="Consolas"/>
-          <w:lang w:val="en-US"/>
-        </w:rPr>
-        <w:t xml:space="preserve"> 1.5</w:t>
-      </w:r>
-    </w:p>
-    <w:p>
-      <w:pPr>
-        <w:spacing w:line="480" w:lineRule="auto"/>
-        <w:rPr>
-          <w:rFonts w:ascii="Consolas" w:hAnsi="Consolas" w:cs="Consolas"/>
-          <w:lang w:val="en-US"/>
-        </w:rPr>
-      </w:pPr>
-      <w:proofErr w:type="gramStart"/>
-      <w:r>
-        <w:rPr>
-          <w:rFonts w:ascii="Consolas" w:hAnsi="Consolas" w:cs="Consolas"/>
-          <w:lang w:val="en-US"/>
-        </w:rPr>
-        <w:t>plot</w:t>
-      </w:r>
-      <w:proofErr w:type="gramEnd"/>
-      <w:r>
-        <w:rPr>
-          <w:rFonts w:ascii="Consolas" w:hAnsi="Consolas" w:cs="Consolas"/>
-          <w:lang w:val="en-US"/>
-        </w:rPr>
-        <w:t xml:space="preserve"> '</w:t>
-      </w:r>
-      <w:proofErr w:type="spellStart"/>
-      <w:r>
-        <w:rPr>
-          <w:rFonts w:ascii="Consolas" w:hAnsi="Consolas" w:cs="Consolas"/>
-          <w:lang w:val="en-US"/>
-        </w:rPr>
-        <w:t>имя_файла_с_точками</w:t>
-      </w:r>
-      <w:proofErr w:type="spellEnd"/>
-      <w:r>
-        <w:rPr>
-          <w:rFonts w:ascii="Consolas" w:hAnsi="Consolas" w:cs="Consolas"/>
-          <w:lang w:val="en-US"/>
-        </w:rPr>
-        <w:t xml:space="preserve">' with </w:t>
-      </w:r>
-      <w:proofErr w:type="spellStart"/>
-      <w:r>
-        <w:rPr>
-          <w:rFonts w:ascii="Consolas" w:hAnsi="Consolas" w:cs="Consolas"/>
-          <w:lang w:val="en-US"/>
-        </w:rPr>
-        <w:t>linespoints</w:t>
-      </w:r>
-      <w:proofErr w:type="spellEnd"/>
-      <w:r>
-        <w:rPr>
-          <w:rFonts w:ascii="Consolas" w:hAnsi="Consolas" w:cs="Consolas"/>
-          <w:lang w:val="en-US"/>
-        </w:rPr>
-        <w:t xml:space="preserve"> </w:t>
-      </w:r>
-      <w:proofErr w:type="spellStart"/>
-      <w:r>
-        <w:rPr>
-          <w:rFonts w:ascii="Consolas" w:hAnsi="Consolas" w:cs="Consolas"/>
-          <w:lang w:val="en-US"/>
-        </w:rPr>
-        <w:t>ls</w:t>
-      </w:r>
-      <w:proofErr w:type="spellEnd"/>
-      <w:r>
-        <w:rPr>
-          <w:rFonts w:ascii="Consolas" w:hAnsi="Consolas" w:cs="Consolas"/>
-          <w:lang w:val="en-US"/>
-        </w:rPr>
-        <w:t xml:space="preserve"> 1</w:t>
-      </w:r>
-    </w:p>
-    <w:p>
-      <w:r>
-        <w:t xml:space="preserve">При этом замените </w:t>
-      </w:r>
-      <w:proofErr w:type="spellStart"/>
-      <w:r>
-        <w:t>имя_файла</w:t>
-      </w:r>
-      <w:r>
-        <w:t>_с_точками</w:t>
-      </w:r>
-      <w:proofErr w:type="spellEnd"/>
-      <w:r>
-        <w:t xml:space="preserve"> на имя одного из файлов с результатами. Чтобы построить два графика для решений системы из двух уравнений, для соответствующего выходного файла надо применить следующий скрипт </w:t>
-      </w:r>
-      <w:r>
-        <w:rPr>
-          <w:lang w:val="en-US"/>
-        </w:rPr>
-        <w:t>gnuplot</w:t>
-      </w:r>
-      <w:r>
+      <w:r>
+        <w:t>графики</w:t>
+      </w:r>
+      <w:r>
+        <w:rPr>
+          <w:lang w:val="en-US"/>
+        </w:rPr>
         <w:t>:</w:t>
       </w:r>
     </w:p>
     <w:p>
       <w:pPr>
         <w:rPr>
-          <w:rFonts w:ascii="Consolas" w:hAnsi="Consolas" w:cs="Consolas"/>
-          <w:lang w:val="en-US"/>
-        </w:rPr>
-      </w:pPr>
-      <w:proofErr w:type="gramStart"/>
-      <w:r>
-        <w:rPr>
-          <w:rFonts w:ascii="Consolas" w:hAnsi="Consolas" w:cs="Consolas"/>
-          <w:lang w:val="en-US"/>
-        </w:rPr>
-        <w:t>set</w:t>
-      </w:r>
-      <w:proofErr w:type="gramEnd"/>
-      <w:r>
-        <w:rPr>
-          <w:rFonts w:ascii="Consolas" w:hAnsi="Consolas" w:cs="Consolas"/>
-          <w:lang w:val="en-US"/>
-        </w:rPr>
-        <w:t xml:space="preserve"> terminal </w:t>
-      </w:r>
-      <w:proofErr w:type="spellStart"/>
-      <w:r>
-        <w:rPr>
-          <w:rFonts w:ascii="Consolas" w:hAnsi="Consolas" w:cs="Consolas"/>
-          <w:lang w:val="en-US"/>
-        </w:rPr>
-        <w:t>wxt</w:t>
-      </w:r>
-      <w:proofErr w:type="spellEnd"/>
-      <w:r>
-        <w:rPr>
-          <w:rFonts w:ascii="Consolas" w:hAnsi="Consolas" w:cs="Consolas"/>
-          <w:lang w:val="en-US"/>
-        </w:rPr>
-        <w:t xml:space="preserve"> size 640,480 enhanced font 'Verdana,10' persist</w:t>
-      </w:r>
-    </w:p>
-    <w:p>
-      <w:pPr>
-        <w:rPr>
-          <w:rFonts w:ascii="Consolas" w:hAnsi="Consolas" w:cs="Consolas"/>
-          <w:lang w:val="en-US"/>
-        </w:rPr>
-      </w:pPr>
-      <w:proofErr w:type="gramStart"/>
-      <w:r>
-        <w:rPr>
-          <w:rFonts w:ascii="Consolas" w:hAnsi="Consolas" w:cs="Consolas"/>
-          <w:lang w:val="en-US"/>
-        </w:rPr>
-        <w:t>set</w:t>
-      </w:r>
-      <w:proofErr w:type="gramEnd"/>
-      <w:r>
-        <w:rPr>
-          <w:rFonts w:ascii="Consolas" w:hAnsi="Consolas" w:cs="Consolas"/>
-          <w:lang w:val="en-US"/>
-        </w:rPr>
-        <w:t xml:space="preserve"> style line 1 </w:t>
-      </w:r>
-      <w:proofErr w:type="spellStart"/>
-      <w:r>
-        <w:rPr>
-          <w:rFonts w:ascii="Consolas" w:hAnsi="Consolas" w:cs="Consolas"/>
-          <w:lang w:val="en-US"/>
-        </w:rPr>
-        <w:t>lc</w:t>
-      </w:r>
-      <w:proofErr w:type="spellEnd"/>
-      <w:r>
-        <w:rPr>
-          <w:rFonts w:ascii="Consolas" w:hAnsi="Consolas" w:cs="Consolas"/>
-          <w:lang w:val="en-US"/>
-        </w:rPr>
-        <w:t xml:space="preserve"> </w:t>
-      </w:r>
-      <w:proofErr w:type="spellStart"/>
-      <w:r>
-        <w:rPr>
-          <w:rFonts w:ascii="Consolas" w:hAnsi="Consolas" w:cs="Consolas"/>
-          <w:lang w:val="en-US"/>
-        </w:rPr>
-        <w:t>rgb</w:t>
-      </w:r>
-      <w:proofErr w:type="spellEnd"/>
-      <w:r>
-        <w:rPr>
-          <w:rFonts w:ascii="Consolas" w:hAnsi="Consolas" w:cs="Consolas"/>
-          <w:lang w:val="en-US"/>
-        </w:rPr>
-        <w:t xml:space="preserve"> '#0060ad' </w:t>
-      </w:r>
-      <w:proofErr w:type="spellStart"/>
-      <w:r>
-        <w:rPr>
-          <w:rFonts w:ascii="Consolas" w:hAnsi="Consolas" w:cs="Consolas"/>
-          <w:lang w:val="en-US"/>
-        </w:rPr>
-        <w:t>lt</w:t>
-      </w:r>
-      <w:proofErr w:type="spellEnd"/>
-      <w:r>
-        <w:rPr>
-          <w:rFonts w:ascii="Consolas" w:hAnsi="Consolas" w:cs="Consolas"/>
-          <w:lang w:val="en-US"/>
-        </w:rPr>
-        <w:t xml:space="preserve"> 1 </w:t>
-      </w:r>
-      <w:proofErr w:type="spellStart"/>
-      <w:r>
-        <w:rPr>
-          <w:rFonts w:ascii="Consolas" w:hAnsi="Consolas" w:cs="Consolas"/>
-          <w:lang w:val="en-US"/>
-        </w:rPr>
-        <w:t>lw</w:t>
-      </w:r>
-      <w:proofErr w:type="spellEnd"/>
-      <w:r>
-        <w:rPr>
-          <w:rFonts w:ascii="Consolas" w:hAnsi="Consolas" w:cs="Consolas"/>
-          <w:lang w:val="en-US"/>
-        </w:rPr>
-        <w:t xml:space="preserve"> 2 </w:t>
-      </w:r>
-      <w:proofErr w:type="spellStart"/>
-      <w:r>
-        <w:rPr>
-          <w:rFonts w:ascii="Consolas" w:hAnsi="Consolas" w:cs="Consolas"/>
-          <w:lang w:val="en-US"/>
-        </w:rPr>
-        <w:t>pt</w:t>
-      </w:r>
-      <w:proofErr w:type="spellEnd"/>
-      <w:r>
-        <w:rPr>
-          <w:rFonts w:ascii="Consolas" w:hAnsi="Consolas" w:cs="Consolas"/>
-          <w:lang w:val="en-US"/>
-        </w:rPr>
-        <w:t xml:space="preserve"> 5 </w:t>
-      </w:r>
-      <w:proofErr w:type="spellStart"/>
-      <w:r>
-        <w:rPr>
-          <w:rFonts w:ascii="Consolas" w:hAnsi="Consolas" w:cs="Consolas"/>
-          <w:lang w:val="en-US"/>
-        </w:rPr>
-        <w:t>ps</w:t>
-      </w:r>
-      <w:proofErr w:type="spellEnd"/>
-      <w:r>
-        <w:rPr>
-          <w:rFonts w:ascii="Consolas" w:hAnsi="Consolas" w:cs="Consolas"/>
-          <w:lang w:val="en-US"/>
-        </w:rPr>
-        <w:t xml:space="preserve"> 1.5</w:t>
-      </w:r>
-    </w:p>
-    <w:p>
-      <w:pPr>
-        <w:rPr>
-          <w:rFonts w:ascii="Consolas" w:hAnsi="Consolas" w:cs="Consolas"/>
-          <w:lang w:val="en-US"/>
-        </w:rPr>
-      </w:pPr>
-      <w:proofErr w:type="gramStart"/>
-      <w:r>
-        <w:rPr>
-          <w:rFonts w:ascii="Consolas" w:hAnsi="Consolas" w:cs="Consolas"/>
-          <w:lang w:val="en-US"/>
-        </w:rPr>
-        <w:t>set</w:t>
-      </w:r>
-      <w:proofErr w:type="gramEnd"/>
-      <w:r>
-        <w:rPr>
-          <w:rFonts w:ascii="Consolas" w:hAnsi="Consolas" w:cs="Consolas"/>
-          <w:lang w:val="en-US"/>
-        </w:rPr>
-        <w:t xml:space="preserve"> style line 2</w:t>
-      </w:r>
-      <w:r>
-        <w:rPr>
-          <w:rFonts w:ascii="Consolas" w:hAnsi="Consolas" w:cs="Consolas"/>
-          <w:lang w:val="en-US"/>
-        </w:rPr>
-        <w:t xml:space="preserve"> </w:t>
-      </w:r>
-      <w:proofErr w:type="spellStart"/>
-      <w:r>
-        <w:rPr>
-          <w:rFonts w:ascii="Consolas" w:hAnsi="Consolas" w:cs="Consolas"/>
-          <w:lang w:val="en-US"/>
-        </w:rPr>
-        <w:t>lc</w:t>
-      </w:r>
-      <w:proofErr w:type="spellEnd"/>
-      <w:r>
-        <w:rPr>
-          <w:rFonts w:ascii="Consolas" w:hAnsi="Consolas" w:cs="Consolas"/>
-          <w:lang w:val="en-US"/>
-        </w:rPr>
-        <w:t xml:space="preserve"> </w:t>
-      </w:r>
-      <w:proofErr w:type="spellStart"/>
-      <w:r>
-        <w:rPr>
-          <w:rFonts w:ascii="Consolas" w:hAnsi="Consolas" w:cs="Consolas"/>
-          <w:lang w:val="en-US"/>
-        </w:rPr>
-        <w:t>rgb</w:t>
-      </w:r>
-      <w:proofErr w:type="spellEnd"/>
-      <w:r>
-        <w:rPr>
-          <w:rFonts w:ascii="Consolas" w:hAnsi="Consolas" w:cs="Consolas"/>
-          <w:lang w:val="en-US"/>
-        </w:rPr>
-        <w:t xml:space="preserve"> '#dd181f' </w:t>
-      </w:r>
-      <w:proofErr w:type="spellStart"/>
-      <w:r>
-        <w:rPr>
-          <w:rFonts w:ascii="Consolas" w:hAnsi="Consolas" w:cs="Consolas"/>
-          <w:lang w:val="en-US"/>
-        </w:rPr>
-        <w:t>lt</w:t>
-      </w:r>
-      <w:proofErr w:type="spellEnd"/>
-      <w:r>
-        <w:rPr>
-          <w:rFonts w:ascii="Consolas" w:hAnsi="Consolas" w:cs="Consolas"/>
-          <w:lang w:val="en-US"/>
-        </w:rPr>
-        <w:t xml:space="preserve"> 1 </w:t>
-      </w:r>
-      <w:proofErr w:type="spellStart"/>
-      <w:r>
-        <w:rPr>
-          <w:rFonts w:ascii="Consolas" w:hAnsi="Consolas" w:cs="Consolas"/>
-          <w:lang w:val="en-US"/>
-        </w:rPr>
-        <w:t>lw</w:t>
-      </w:r>
-      <w:proofErr w:type="spellEnd"/>
-      <w:r>
-        <w:rPr>
-          <w:rFonts w:ascii="Consolas" w:hAnsi="Consolas" w:cs="Consolas"/>
-          <w:lang w:val="en-US"/>
-        </w:rPr>
-        <w:t xml:space="preserve"> 2 pt 4 </w:t>
-      </w:r>
-      <w:proofErr w:type="spellStart"/>
-      <w:r>
-        <w:rPr>
-          <w:rFonts w:ascii="Consolas" w:hAnsi="Consolas" w:cs="Consolas"/>
-          <w:lang w:val="en-US"/>
-        </w:rPr>
-        <w:t>ps</w:t>
-      </w:r>
-      <w:proofErr w:type="spellEnd"/>
-      <w:r>
-        <w:rPr>
-          <w:rFonts w:ascii="Consolas" w:hAnsi="Consolas" w:cs="Consolas"/>
-          <w:lang w:val="en-US"/>
-        </w:rPr>
-        <w:t xml:space="preserve"> 1.5</w:t>
-      </w:r>
-    </w:p>
-    <w:p>
-      <w:pPr>
-        <w:rPr>
-          <w:rFonts w:ascii="Consolas" w:hAnsi="Consolas" w:cs="Consolas"/>
-          <w:lang w:val="en-US"/>
-        </w:rPr>
-      </w:pPr>
-      <w:proofErr w:type="gramStart"/>
-      <w:r>
-        <w:rPr>
-          <w:rFonts w:ascii="Consolas" w:hAnsi="Consolas" w:cs="Consolas"/>
-          <w:lang w:val="en-US"/>
-        </w:rPr>
-        <w:t>plot</w:t>
-      </w:r>
-      <w:proofErr w:type="gramEnd"/>
-      <w:r>
-        <w:rPr>
-          <w:rFonts w:ascii="Consolas" w:hAnsi="Consolas" w:cs="Consolas"/>
-          <w:lang w:val="en-US"/>
-        </w:rPr>
-        <w:t xml:space="preserve"> </w:t>
-      </w:r>
-      <w:r>
-        <w:rPr>
-          <w:rFonts w:ascii="Consolas" w:hAnsi="Consolas" w:cs="Consolas"/>
-          <w:lang w:val="en-US"/>
-        </w:rPr>
-        <w:t>'</w:t>
-      </w:r>
-      <w:proofErr w:type="spellStart"/>
-      <w:r>
-        <w:rPr>
-          <w:rFonts w:ascii="Consolas" w:hAnsi="Consolas" w:cs="Consolas"/>
-          <w:lang w:val="en-US"/>
-        </w:rPr>
-        <w:t>имя_файла</w:t>
-      </w:r>
-      <w:r>
-        <w:rPr>
-          <w:rFonts w:ascii="Consolas" w:hAnsi="Consolas" w:cs="Consolas"/>
-          <w:lang w:val="en-US"/>
-        </w:rPr>
-        <w:t>_с_точками</w:t>
-      </w:r>
-      <w:proofErr w:type="spellEnd"/>
-      <w:r>
-        <w:rPr>
-          <w:rFonts w:ascii="Consolas" w:hAnsi="Consolas" w:cs="Consolas"/>
-          <w:lang w:val="en-US"/>
-        </w:rPr>
-        <w:t xml:space="preserve">' index 0 with </w:t>
-      </w:r>
-      <w:proofErr w:type="spellStart"/>
-      <w:r>
-        <w:rPr>
-          <w:rFonts w:ascii="Consolas" w:hAnsi="Consolas" w:cs="Consolas"/>
-          <w:lang w:val="en-US"/>
-        </w:rPr>
-        <w:t>linespoints</w:t>
-      </w:r>
-      <w:proofErr w:type="spellEnd"/>
-      <w:r>
-        <w:rPr>
-          <w:rFonts w:ascii="Consolas" w:hAnsi="Consolas" w:cs="Consolas"/>
-          <w:lang w:val="en-US"/>
-        </w:rPr>
-        <w:t xml:space="preserve"> </w:t>
-      </w:r>
-      <w:proofErr w:type="spellStart"/>
-      <w:r>
-        <w:rPr>
-          <w:rFonts w:ascii="Consolas" w:hAnsi="Consolas" w:cs="Consolas"/>
-          <w:lang w:val="en-US"/>
-        </w:rPr>
-        <w:t>ls</w:t>
-      </w:r>
-      <w:proofErr w:type="spellEnd"/>
-      <w:r>
-        <w:rPr>
-          <w:rFonts w:ascii="Consolas" w:hAnsi="Consolas" w:cs="Consolas"/>
-          <w:lang w:val="en-US"/>
-        </w:rPr>
-        <w:t xml:space="preserve"> 1, \</w:t>
-      </w:r>
-    </w:p>
-    <w:p>
-      <w:pPr>
-        <w:spacing w:line="480" w:lineRule="auto"/>
-        <w:rPr>
-          <w:rFonts w:ascii="Consolas" w:hAnsi="Consolas" w:cs="Consolas"/>
-          <w:lang w:val="en-US"/>
-        </w:rPr>
-      </w:pPr>
-      <w:r>
-        <w:rPr>
-          <w:rFonts w:ascii="Consolas" w:hAnsi="Consolas" w:cs="Consolas"/>
-          <w:lang w:val="en-US"/>
-        </w:rPr>
-        <w:t xml:space="preserve">     ''                   </w:t>
-      </w:r>
-      <w:proofErr w:type="gramStart"/>
-      <w:r>
-        <w:rPr>
-          <w:rFonts w:ascii="Consolas" w:hAnsi="Consolas" w:cs="Consolas"/>
-          <w:lang w:val="en-US"/>
-        </w:rPr>
-        <w:t>index</w:t>
-      </w:r>
-      <w:proofErr w:type="gramEnd"/>
-      <w:r>
-        <w:rPr>
-          <w:rFonts w:ascii="Consolas" w:hAnsi="Consolas" w:cs="Consolas"/>
-          <w:lang w:val="en-US"/>
-        </w:rPr>
-        <w:t xml:space="preserve"> 1 with </w:t>
-      </w:r>
-      <w:proofErr w:type="spellStart"/>
-      <w:r>
-        <w:rPr>
-          <w:rFonts w:ascii="Consolas" w:hAnsi="Consolas" w:cs="Consolas"/>
-          <w:lang w:val="en-US"/>
-        </w:rPr>
-        <w:t>linespoints</w:t>
-      </w:r>
-      <w:proofErr w:type="spellEnd"/>
-      <w:r>
-        <w:rPr>
-          <w:rFonts w:ascii="Consolas" w:hAnsi="Consolas" w:cs="Consolas"/>
-          <w:lang w:val="en-US"/>
-        </w:rPr>
-        <w:t xml:space="preserve"> </w:t>
-      </w:r>
-      <w:proofErr w:type="spellStart"/>
-      <w:r>
-        <w:rPr>
-          <w:rFonts w:ascii="Consolas" w:hAnsi="Consolas" w:cs="Consolas"/>
-          <w:lang w:val="en-US"/>
-        </w:rPr>
-        <w:t>ls</w:t>
-      </w:r>
-      <w:proofErr w:type="spellEnd"/>
-      <w:r>
-        <w:rPr>
-          <w:rFonts w:ascii="Consolas" w:hAnsi="Consolas" w:cs="Consolas"/>
-          <w:lang w:val="en-US"/>
-        </w:rPr>
-        <w:t xml:space="preserve"> 2</w:t>
-      </w:r>
-    </w:p>
-    <w:p>
-      <w:r>
-        <w:t>Результат будет приблизительно похож на следующее:</w:t>
-      </w:r>
-    </w:p>
-    <w:p>
-      <w:r>
+          <w:rFonts w:asciiTheme="majorHAnsi" w:eastAsiaTheme="majorEastAsia" w:hAnsiTheme="majorHAnsi" w:cstheme="majorBidi"/>
+          <w:b/>
+          <w:bCs/>
+          <w:caps/>
+          <w:spacing w:val="4"/>
+          <w:sz w:val="28"/>
+          <w:szCs w:val="28"/>
+          <w:lang w:val="en-US"/>
+        </w:rPr>
+      </w:pPr>
+      <w:r>
+        <w:rPr>
+          <w:noProof/>
+          <w:lang w:eastAsia="ru-RU"/>
+        </w:rPr>
+        <mc:AlternateContent>
+          <mc:Choice Requires="wps">
+            <w:drawing>
+              <wp:anchor distT="45720" distB="45720" distL="114300" distR="114300" simplePos="0" relativeHeight="251663360" behindDoc="0" locked="0" layoutInCell="1" allowOverlap="1">
+                <wp:simplePos x="0" y="0"/>
+                <wp:positionH relativeFrom="column">
+                  <wp:posOffset>5018141</wp:posOffset>
+                </wp:positionH>
+                <wp:positionV relativeFrom="paragraph">
+                  <wp:posOffset>4022138</wp:posOffset>
+                </wp:positionV>
+                <wp:extent cx="414020" cy="1404620"/>
+                <wp:effectExtent l="0" t="0" r="0" b="2540"/>
+                <wp:wrapSquare wrapText="bothSides"/>
+                <wp:docPr id="6" name="Надпись 2"/>
+                <wp:cNvGraphicFramePr>
+                  <a:graphicFrameLocks xmlns:a="http://schemas.openxmlformats.org/drawingml/2006/main"/>
+                </wp:cNvGraphicFramePr>
+                <a:graphic xmlns:a="http://schemas.openxmlformats.org/drawingml/2006/main">
+                  <a:graphicData uri="http://schemas.microsoft.com/office/word/2010/wordprocessingShape">
+                    <wps:wsp>
+                      <wps:cNvSpPr txBox="1">
+                        <a:spLocks noChangeArrowheads="1"/>
+                      </wps:cNvSpPr>
+                      <wps:spPr bwMode="auto">
+                        <a:xfrm>
+                          <a:off x="0" y="0"/>
+                          <a:ext cx="414020" cy="1404620"/>
+                        </a:xfrm>
+                        <a:prstGeom prst="rect">
+                          <a:avLst/>
+                        </a:prstGeom>
+                        <a:noFill/>
+                        <a:ln w="9525">
+                          <a:noFill/>
+                          <a:miter lim="800000"/>
+                          <a:headEnd/>
+                          <a:tailEnd/>
+                        </a:ln>
+                      </wps:spPr>
+                      <wps:txbx>
+                        <w:txbxContent>
+                          <w:p>
+                            <w:pPr>
+                              <w:rPr>
+                                <w:sz w:val="28"/>
+                              </w:rPr>
+                            </w:pPr>
+                            <w:r>
+                              <w:rPr>
+                                <w:sz w:val="24"/>
+                                <w:lang w:val="en-US"/>
+                              </w:rPr>
+                              <w:t>z</w:t>
+                            </w:r>
+                          </w:p>
+                        </w:txbxContent>
+                      </wps:txbx>
+                      <wps:bodyPr rot="0" vert="horz" wrap="square" lIns="91440" tIns="45720" rIns="91440" bIns="45720" anchor="t" anchorCtr="0">
+                        <a:spAutoFit/>
+                      </wps:bodyPr>
+                    </wps:wsp>
+                  </a:graphicData>
+                </a:graphic>
+                <wp14:sizeRelH relativeFrom="margin">
+                  <wp14:pctWidth>0</wp14:pctWidth>
+                </wp14:sizeRelH>
+                <wp14:sizeRelV relativeFrom="margin">
+                  <wp14:pctHeight>20000</wp14:pctHeight>
+                </wp14:sizeRelV>
+              </wp:anchor>
+            </w:drawing>
+          </mc:Choice>
+          <mc:Fallback>
+            <w:pict>
+              <v:shapetype id="_x0000_t202" coordsize="21600,21600" o:spt="202" path="m,l,21600r21600,l21600,xe">
+                <v:stroke joinstyle="miter"/>
+                <v:path gradientshapeok="t" o:connecttype="rect"/>
+              </v:shapetype>
+              <v:shape id="Надпись 2" o:spid="_x0000_s1026" type="#_x0000_t202" style="position:absolute;left:0;text-align:left;margin-left:395.15pt;margin-top:316.7pt;width:32.6pt;height:110.6pt;z-index:251663360;visibility:visible;mso-wrap-style:square;mso-width-percent:0;mso-height-percent:200;mso-wrap-distance-left:9pt;mso-wrap-distance-top:3.6pt;mso-wrap-distance-right:9pt;mso-wrap-distance-bottom:3.6pt;mso-position-horizontal:absolute;mso-position-horizontal-relative:text;mso-position-vertical:absolute;mso-position-vertical-relative:text;mso-width-percent:0;mso-height-percent:200;mso-width-relative:margin;mso-height-relative:margin;v-text-anchor:top" o:gfxdata="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" filled="f" stroked="f">
+                <v:textbox style="mso-fit-shape-to-text:t">
+                  <w:txbxContent>
+                    <w:p>
+                      <w:pPr>
+                        <w:rPr>
+                          <w:sz w:val="28"/>
+                        </w:rPr>
+                      </w:pPr>
+                      <w:r>
+                        <w:rPr>
+                          <w:sz w:val="24"/>
+                          <w:lang w:val="en-US"/>
+                        </w:rPr>
+                        <w:t>z</w:t>
+                      </w:r>
+                    </w:p>
+                  </w:txbxContent>
+                </v:textbox>
+                <w10:wrap type="square"/>
+              </v:shape>
+            </w:pict>
+          </mc:Fallback>
+        </mc:AlternateContent>
+      </w:r>
+      <w:r>
+        <w:rPr>
+          <w:noProof/>
+          <w:lang w:eastAsia="ru-RU"/>
+        </w:rPr>
+        <mc:AlternateContent>
+          <mc:Choice Requires="wps">
+            <w:drawing>
+              <wp:anchor distT="45720" distB="45720" distL="114300" distR="114300" simplePos="0" relativeHeight="251661312" behindDoc="0" locked="0" layoutInCell="1" allowOverlap="1" wp14:anchorId="279ED058" wp14:editId="12AB8668">
+                <wp:simplePos x="0" y="0"/>
+                <wp:positionH relativeFrom="column">
+                  <wp:posOffset>5053138</wp:posOffset>
+                </wp:positionH>
+                <wp:positionV relativeFrom="paragraph">
+                  <wp:posOffset>5031931</wp:posOffset>
+                </wp:positionV>
+                <wp:extent cx="370840" cy="1404620"/>
+                <wp:effectExtent l="0" t="0" r="0" b="0"/>
+                <wp:wrapSquare wrapText="bothSides"/>
+                <wp:docPr id="217" name="Надпись 2"/>
+                <wp:cNvGraphicFramePr>
+                  <a:graphicFrameLocks xmlns:a="http://schemas.openxmlformats.org/drawingml/2006/main"/>
+                </wp:cNvGraphicFramePr>
+                <a:graphic xmlns:a="http://schemas.openxmlformats.org/drawingml/2006/main">
+                  <a:graphicData uri="http://schemas.microsoft.com/office/word/2010/wordprocessingShape">
+                    <wps:wsp>
+                      <wps:cNvSpPr txBox="1">
+                        <a:spLocks noChangeArrowheads="1"/>
+                      </wps:cNvSpPr>
+                      <wps:spPr bwMode="auto">
+                        <a:xfrm>
+                          <a:off x="0" y="0"/>
+                          <a:ext cx="370840" cy="1404620"/>
+                        </a:xfrm>
+                        <a:prstGeom prst="rect">
+                          <a:avLst/>
+                        </a:prstGeom>
+                        <a:noFill/>
+                        <a:ln w="9525">
+                          <a:noFill/>
+                          <a:miter lim="800000"/>
+                          <a:headEnd/>
+                          <a:tailEnd/>
+                        </a:ln>
+                      </wps:spPr>
+                      <wps:txbx>
+                        <w:txbxContent>
+                          <w:p>
+                            <w:pPr>
+                              <w:rPr>
+                                <w:sz w:val="24"/>
+                              </w:rPr>
+                            </w:pPr>
+                            <w:r>
+                              <w:rPr>
+                                <w:sz w:val="24"/>
+                                <w:lang w:val="en-US"/>
+                              </w:rPr>
+                              <w:t>y</w:t>
+                            </w:r>
+                          </w:p>
+                        </w:txbxContent>
+                      </wps:txbx>
+                      <wps:bodyPr rot="0" vert="horz" wrap="square" lIns="91440" tIns="45720" rIns="91440" bIns="45720" anchor="t" anchorCtr="0">
+                        <a:spAutoFit/>
+                      </wps:bodyPr>
+                    </wps:wsp>
+                  </a:graphicData>
+                </a:graphic>
+                <wp14:sizeRelH relativeFrom="margin">
+                  <wp14:pctWidth>0</wp14:pctWidth>
+                </wp14:sizeRelH>
+                <wp14:sizeRelV relativeFrom="margin">
+                  <wp14:pctHeight>20000</wp14:pctHeight>
+                </wp14:sizeRelV>
+              </wp:anchor>
+            </w:drawing>
+          </mc:Choice>
+          <mc:Fallback>
+            <w:pict>
+              <v:shape w14:anchorId="279ED058" id="_x0000_s1027" type="#_x0000_t202" style="position:absolute;left:0;text-align:left;margin-left:397.9pt;margin-top:396.2pt;width:29.2pt;height:110.6pt;z-index:251661312;visibility:visible;mso-wrap-style:square;mso-width-percent:0;mso-height-percent:200;mso-wrap-distance-left:9pt;mso-wrap-distance-top:3.6pt;mso-wrap-distance-right:9pt;mso-wrap-distance-bottom:3.6pt;mso-position-horizontal:absolute;mso-position-horizontal-relative:text;mso-position-vertical:absolute;mso-position-vertical-relative:text;mso-width-percent:0;mso-height-percent:200;mso-width-relative:margin;mso-height-relative:margin;v-text-anchor:top" o:gfxdata="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" filled="f" stroked="f">
+                <v:textbox style="mso-fit-shape-to-text:t">
+                  <w:txbxContent>
+                    <w:p>
+                      <w:pPr>
+                        <w:rPr>
+                          <w:sz w:val="24"/>
+                        </w:rPr>
+                      </w:pPr>
+                      <w:r>
+                        <w:rPr>
+                          <w:sz w:val="24"/>
+                          <w:lang w:val="en-US"/>
+                        </w:rPr>
+                        <w:t>y</w:t>
+                      </w:r>
+                    </w:p>
+                  </w:txbxContent>
+                </v:textbox>
+                <w10:wrap type="square"/>
+              </v:shape>
+            </w:pict>
+          </mc:Fallback>
+        </mc:AlternateContent>
+      </w:r>
+      <w:r>
+        <w:rPr>
+          <w:noProof/>
+          <w:lang w:eastAsia="ru-RU"/>
+        </w:rPr>
         <w:drawing>
-          <wp:inline distT="0" distB="0" distL="0" distR="0">
-            <wp:extent cx="3329940" cy="2493010"/>
-            <wp:effectExtent l="0" t="0" r="3810" b="2540"/>
-            <wp:docPr id="2" name="Рисунок 2" descr="Plotting data"/>
+          <wp:anchor distT="0" distB="0" distL="114300" distR="114300" simplePos="0" relativeHeight="251658240" behindDoc="1" locked="0" layoutInCell="1" allowOverlap="1" wp14:anchorId="72993BFA" wp14:editId="7B9EE352">
+            <wp:simplePos x="0" y="0"/>
+            <wp:positionH relativeFrom="margin">
+              <wp:align>left</wp:align>
+            </wp:positionH>
+            <wp:positionV relativeFrom="paragraph">
+              <wp:posOffset>11430</wp:posOffset>
+            </wp:positionV>
+            <wp:extent cx="3841750" cy="2880995"/>
+            <wp:effectExtent l="0" t="0" r="6350" b="0"/>
+            <wp:wrapThrough wrapText="bothSides">
+              <wp:wrapPolygon edited="0">
+                <wp:start x="0" y="0"/>
+                <wp:lineTo x="0" y="21424"/>
+                <wp:lineTo x="21529" y="21424"/>
+                <wp:lineTo x="21529" y="0"/>
+                <wp:lineTo x="0" y="0"/>
+              </wp:wrapPolygon>
+            </wp:wrapThrough>
+            <wp:docPr id="4" name="Рисунок 4"/>
             <wp:cNvGraphicFramePr>
               <a:graphicFrameLocks xmlns:a="http://schemas.openxmlformats.org/drawingml/2006/main" noChangeAspect="1"/>
             </wp:cNvGraphicFramePr>
@@ -11979,10 +11167,8 @@
               <a:graphicData uri="http://schemas.openxmlformats.org/drawingml/2006/picture">
                 <pic:pic xmlns:pic="http://schemas.openxmlformats.org/drawingml/2006/picture">
                   <pic:nvPicPr>
-                    <pic:cNvPr id="0" name="Picture 1" descr="Plotting data"/>
-                    <pic:cNvPicPr>
-                      <a:picLocks noChangeAspect="1" noChangeArrowheads="1"/>
-                    </pic:cNvPicPr>
+                    <pic:cNvPr id="1" name=""/>
+                    <pic:cNvPicPr/>
                   </pic:nvPicPr>
                   <pic:blipFill>
                     <a:blip r:embed="rId8">
@@ -11992,44 +11178,117 @@
                         </a:ext>
                       </a:extLst>
                     </a:blip>
-                    <a:srcRect/>
                     <a:stretch>
                       <a:fillRect/>
                     </a:stretch>
                   </pic:blipFill>
-                  <pic:spPr bwMode="auto">
+                  <pic:spPr>
                     <a:xfrm>
                       <a:off x="0" y="0"/>
-                      <a:ext cx="3329940" cy="2493010"/>
+                      <a:ext cx="3841750" cy="2880995"/>
                     </a:xfrm>
                     <a:prstGeom prst="rect">
                       <a:avLst/>
                     </a:prstGeom>
-                    <a:noFill/>
-                    <a:ln>
-                      <a:noFill/>
-                    </a:ln>
                   </pic:spPr>
                 </pic:pic>
               </a:graphicData>
             </a:graphic>
-          </wp:inline>
+            <wp14:sizeRelH relativeFrom="margin">
+              <wp14:pctWidth>0</wp14:pctWidth>
+            </wp14:sizeRelH>
+            <wp14:sizeRelV relativeFrom="margin">
+              <wp14:pctHeight>0</wp14:pctHeight>
+            </wp14:sizeRelV>
+          </wp:anchor>
         </w:drawing>
       </w:r>
-    </w:p>
-    <w:p>
-      <w:pPr>
-        <w:rPr>
-          <w:rFonts w:asciiTheme="majorHAnsi" w:eastAsiaTheme="majorEastAsia" w:hAnsiTheme="majorHAnsi" w:cstheme="majorBidi"/>
-          <w:b/>
-          <w:bCs/>
-          <w:caps/>
-          <w:spacing w:val="4"/>
-          <w:sz w:val="28"/>
-          <w:szCs w:val="28"/>
-        </w:rPr>
-      </w:pPr>
-      <w:r>
+      <w:r>
+        <w:rPr>
+          <w:noProof/>
+          <w:lang w:eastAsia="ru-RU"/>
+        </w:rPr>
+        <w:drawing>
+          <wp:anchor distT="0" distB="0" distL="114300" distR="114300" simplePos="0" relativeHeight="251659264" behindDoc="1" locked="0" layoutInCell="1" allowOverlap="1" wp14:anchorId="016C5155" wp14:editId="3378E719">
+            <wp:simplePos x="0" y="0"/>
+            <wp:positionH relativeFrom="margin">
+              <wp:align>right</wp:align>
+            </wp:positionH>
+            <wp:positionV relativeFrom="paragraph">
+              <wp:posOffset>2847340</wp:posOffset>
+            </wp:positionV>
+            <wp:extent cx="4258310" cy="3192780"/>
+            <wp:effectExtent l="0" t="0" r="8890" b="7620"/>
+            <wp:wrapThrough wrapText="bothSides">
+              <wp:wrapPolygon edited="0">
+                <wp:start x="0" y="0"/>
+                <wp:lineTo x="0" y="21523"/>
+                <wp:lineTo x="21548" y="21523"/>
+                <wp:lineTo x="21548" y="0"/>
+                <wp:lineTo x="0" y="0"/>
+              </wp:wrapPolygon>
+            </wp:wrapThrough>
+            <wp:docPr id="5" name="Рисунок 5"/>
+            <wp:cNvGraphicFramePr>
+              <a:graphicFrameLocks xmlns:a="http://schemas.openxmlformats.org/drawingml/2006/main" noChangeAspect="1"/>
+            </wp:cNvGraphicFramePr>
+            <a:graphic xmlns:a="http://schemas.openxmlformats.org/drawingml/2006/main">
+              <a:graphicData uri="http://schemas.openxmlformats.org/drawingml/2006/picture">
+                <pic:pic xmlns:pic="http://schemas.openxmlformats.org/drawingml/2006/picture">
+                  <pic:nvPicPr>
+                    <pic:cNvPr id="1" name=""/>
+                    <pic:cNvPicPr/>
+                  </pic:nvPicPr>
+                  <pic:blipFill>
+                    <a:blip r:embed="rId9">
+                      <a:extLst>
+                        <a:ext uri="{28A0092B-C50C-407E-A947-70E740481C1C}">
+                          <a14:useLocalDpi xmlns:a14="http://schemas.microsoft.com/office/drawing/2010/main" val="0"/>
+                        </a:ext>
+                      </a:extLst>
+                    </a:blip>
+                    <a:stretch>
+                      <a:fillRect/>
+                    </a:stretch>
+                  </pic:blipFill>
+                  <pic:spPr>
+                    <a:xfrm>
+                      <a:off x="0" y="0"/>
+                      <a:ext cx="4258310" cy="3192780"/>
+                    </a:xfrm>
+                    <a:prstGeom prst="rect">
+                      <a:avLst/>
+                    </a:prstGeom>
+                  </pic:spPr>
+                </pic:pic>
+              </a:graphicData>
+            </a:graphic>
+            <wp14:sizeRelH relativeFrom="margin">
+              <wp14:pctWidth>0</wp14:pctWidth>
+            </wp14:sizeRelH>
+            <wp14:sizeRelV relativeFrom="margin">
+              <wp14:pctHeight>0</wp14:pctHeight>
+            </wp14:sizeRelV>
+          </wp:anchor>
+        </w:drawing>
+      </w:r>
+      <w:r>
+        <w:rPr>
+          <w:lang w:val="en-US"/>
+        </w:rPr>
+        <w:t xml:space="preserve"> </w:t>
+      </w:r>
+      <w:r>
+        <w:rPr>
+          <w:noProof/>
+          <w:lang w:val="en-US" w:eastAsia="ru-RU"/>
+        </w:rPr>
+        <w:t xml:space="preserve"> </w:t>
+      </w:r>
+      <w:r>
+        <w:rPr>
+          <w:lang w:val="en-US"/>
+        </w:rPr>
         <w:br w:type="page"/>
       </w:r>
     </w:p>
@@ -12044,18 +11303,24 @@
     </w:p>
     <w:p>
       <w:r>
-        <w:t>Замечание: код программы, вместе с данным отчётом, доступен в Интернете</w:t>
-      </w:r>
-      <w:r>
-        <w:t xml:space="preserve"> (адрес указан в печатной версии</w:t>
+        <w:t>Замечание: код программы, вместе с данным отчёто</w:t>
       </w:r>
       <w:bookmarkStart w:id="0" w:name="_GoBack"/>
       <w:bookmarkEnd w:id="0"/>
       <w:r>
-        <w:t>)</w:t>
-      </w:r>
-      <w:r>
-        <w:t>.</w:t>
+        <w:t>м, доступен в Интернете</w:t>
+      </w:r>
+      <w:r>
+        <w:t xml:space="preserve"> </w:t>
+      </w:r>
+      <w:r>
+        <w:t xml:space="preserve">по адресу </w:t>
+      </w:r>
+      <w:r>
+        <w:rPr>
+          <w:rFonts w:ascii="Consolas" w:hAnsi="Consolas" w:cs="Consolas"/>
+        </w:rPr>
+        <w:t>https://github.com/Anton3/methods1</w:t>
       </w:r>
     </w:p>
     <w:p>
@@ -12083,15 +11348,18 @@
         <w:pStyle w:val="3"/>
         <w:rPr>
           <w:b/>
+          <w:lang w:val="en-US"/>
         </w:rPr>
       </w:pPr>
       <w:proofErr w:type="gramStart"/>
       <w:r>
         <w:rPr>
           <w:b/>
+          <w:lang w:val="en-US"/>
         </w:rPr>
         <w:t>./</w:t>
       </w:r>
+      <w:proofErr w:type="spellStart"/>
       <w:proofErr w:type="gramEnd"/>
       <w:r>
         <w:rPr>
@@ -12100,18 +11368,34 @@
         </w:rPr>
         <w:t>Makefile</w:t>
       </w:r>
-    </w:p>
-    <w:p>
-      <w:pPr>
-        <w:rPr>
-          <w:rFonts w:ascii="Consolas" w:hAnsi="Consolas" w:cs="Consolas"/>
-        </w:rPr>
-      </w:pPr>
-      <w:r>
-        <w:rPr>
-          <w:rFonts w:ascii="Consolas" w:hAnsi="Consolas" w:cs="Consolas"/>
-        </w:rPr>
-        <w:t xml:space="preserve"># Флаги </w:t>
+      <w:proofErr w:type="spellEnd"/>
+    </w:p>
+    <w:p>
+      <w:pPr>
+        <w:rPr>
+          <w:rFonts w:ascii="Consolas" w:hAnsi="Consolas" w:cs="Consolas"/>
+          <w:lang w:val="en-US"/>
+        </w:rPr>
+      </w:pPr>
+      <w:r>
+        <w:rPr>
+          <w:rFonts w:ascii="Consolas" w:hAnsi="Consolas" w:cs="Consolas"/>
+          <w:lang w:val="en-US"/>
+        </w:rPr>
+        <w:t xml:space="preserve"># </w:t>
+      </w:r>
+      <w:r>
+        <w:rPr>
+          <w:rFonts w:ascii="Consolas" w:hAnsi="Consolas" w:cs="Consolas"/>
+        </w:rPr>
+        <w:t>Флаги</w:t>
+      </w:r>
+      <w:r>
+        <w:rPr>
+          <w:rFonts w:ascii="Consolas" w:hAnsi="Consolas" w:cs="Consolas"/>
+          <w:lang w:val="en-US"/>
+        </w:rPr>
+        <w:t xml:space="preserve"> </w:t>
       </w:r>
       <w:r>
         <w:rPr>
@@ -12138,6 +11422,7 @@
       <w:r>
         <w:rPr>
           <w:rFonts w:ascii="Consolas" w:hAnsi="Consolas" w:cs="Consolas"/>
+          <w:lang w:val="en-US"/>
         </w:rPr>
         <w:t>_</w:t>
       </w:r>
@@ -12151,6 +11436,7 @@
       <w:r>
         <w:rPr>
           <w:rFonts w:ascii="Consolas" w:hAnsi="Consolas" w:cs="Consolas"/>
+          <w:lang w:val="en-US"/>
         </w:rPr>
         <w:t xml:space="preserve">    := -</w:t>
       </w:r>
@@ -12164,9 +11450,11 @@
       <w:r>
         <w:rPr>
           <w:rFonts w:ascii="Consolas" w:hAnsi="Consolas" w:cs="Consolas"/>
+          <w:lang w:val="en-US"/>
         </w:rPr>
         <w:t>3 -</w:t>
       </w:r>
+      <w:proofErr w:type="spellStart"/>
       <w:r>
         <w:rPr>
           <w:rFonts w:ascii="Consolas" w:hAnsi="Consolas" w:cs="Consolas"/>
@@ -12174,9 +11462,11 @@
         </w:rPr>
         <w:t>masm</w:t>
       </w:r>
-      <w:r>
-        <w:rPr>
-          <w:rFonts w:ascii="Consolas" w:hAnsi="Consolas" w:cs="Consolas"/>
+      <w:proofErr w:type="spellEnd"/>
+      <w:r>
+        <w:rPr>
+          <w:rFonts w:ascii="Consolas" w:hAnsi="Consolas" w:cs="Consolas"/>
+          <w:lang w:val="en-US"/>
         </w:rPr>
         <w:t>=</w:t>
       </w:r>
@@ -12190,9 +11480,11 @@
       <w:r>
         <w:rPr>
           <w:rFonts w:ascii="Consolas" w:hAnsi="Consolas" w:cs="Consolas"/>
+          <w:lang w:val="en-US"/>
         </w:rPr>
         <w:t xml:space="preserve"> -</w:t>
       </w:r>
+      <w:proofErr w:type="spellStart"/>
       <w:r>
         <w:rPr>
           <w:rFonts w:ascii="Consolas" w:hAnsi="Consolas" w:cs="Consolas"/>
@@ -12200,9 +11492,11 @@
         </w:rPr>
         <w:t>Werror</w:t>
       </w:r>
-      <w:r>
-        <w:rPr>
-          <w:rFonts w:ascii="Consolas" w:hAnsi="Consolas" w:cs="Consolas"/>
+      <w:proofErr w:type="spellEnd"/>
+      <w:r>
+        <w:rPr>
+          <w:rFonts w:ascii="Consolas" w:hAnsi="Consolas" w:cs="Consolas"/>
+          <w:lang w:val="en-US"/>
         </w:rPr>
         <w:t xml:space="preserve"> -</w:t>
       </w:r>
@@ -12216,15 +11510,41 @@
       <w:r>
         <w:rPr>
           <w:rFonts w:ascii="Consolas" w:hAnsi="Consolas" w:cs="Consolas"/>
+          <w:lang w:val="en-US"/>
         </w:rPr>
         <w:t xml:space="preserve"> -</w:t>
       </w:r>
-      <w:r>
-        <w:rPr>
-          <w:rFonts w:ascii="Consolas" w:hAnsi="Consolas" w:cs="Consolas"/>
-          <w:lang w:val="en-US"/>
-        </w:rPr>
-        <w:t>Wextra -Wno-unused-result -</w:t>
+      <w:proofErr w:type="spellStart"/>
+      <w:r>
+        <w:rPr>
+          <w:rFonts w:ascii="Consolas" w:hAnsi="Consolas" w:cs="Consolas"/>
+          <w:lang w:val="en-US"/>
+        </w:rPr>
+        <w:t>Wextra</w:t>
+      </w:r>
+      <w:proofErr w:type="spellEnd"/>
+      <w:r>
+        <w:rPr>
+          <w:rFonts w:ascii="Consolas" w:hAnsi="Consolas" w:cs="Consolas"/>
+          <w:lang w:val="en-US"/>
+        </w:rPr>
+        <w:t xml:space="preserve"> -</w:t>
+      </w:r>
+      <w:proofErr w:type="spellStart"/>
+      <w:r>
+        <w:rPr>
+          <w:rFonts w:ascii="Consolas" w:hAnsi="Consolas" w:cs="Consolas"/>
+          <w:lang w:val="en-US"/>
+        </w:rPr>
+        <w:t>Wno</w:t>
+      </w:r>
+      <w:proofErr w:type="spellEnd"/>
+      <w:r>
+        <w:rPr>
+          <w:rFonts w:ascii="Consolas" w:hAnsi="Consolas" w:cs="Consolas"/>
+          <w:lang w:val="en-US"/>
+        </w:rPr>
+        <w:t>-unused-result -</w:t>
       </w:r>
       <w:proofErr w:type="spellStart"/>
       <w:r>
@@ -14677,7 +13997,23 @@
           <w:rFonts w:ascii="Consolas" w:hAnsi="Consolas" w:cs="Consolas"/>
           <w:lang w:val="en-US"/>
         </w:rPr>
-        <w:t xml:space="preserve">, idx) </w:t>
+        <w:t xml:space="preserve">, </w:t>
+      </w:r>
+      <w:proofErr w:type="spellStart"/>
+      <w:r>
+        <w:rPr>
+          <w:rFonts w:ascii="Consolas" w:hAnsi="Consolas" w:cs="Consolas"/>
+          <w:lang w:val="en-US"/>
+        </w:rPr>
+        <w:t>idx</w:t>
+      </w:r>
+      <w:proofErr w:type="spellEnd"/>
+      <w:r>
+        <w:rPr>
+          <w:rFonts w:ascii="Consolas" w:hAnsi="Consolas" w:cs="Consolas"/>
+          <w:lang w:val="en-US"/>
+        </w:rPr>
+        <w:t xml:space="preserve">) </w:t>
       </w:r>
       <w:proofErr w:type="spellStart"/>
       <w:r>
@@ -15686,30 +15022,6 @@
       <w:pPr>
         <w:rPr>
           <w:rFonts w:ascii="Consolas" w:hAnsi="Consolas" w:cs="Consolas"/>
-          <w:lang w:val="en-US"/>
-        </w:rPr>
-      </w:pPr>
-      <w:r>
-        <w:rPr>
-          <w:rFonts w:ascii="Consolas" w:hAnsi="Consolas" w:cs="Consolas"/>
-          <w:lang w:val="en-US"/>
-        </w:rPr>
-        <w:t xml:space="preserve">    }</w:t>
-      </w:r>
-    </w:p>
-    <w:p>
-      <w:pPr>
-        <w:rPr>
-          <w:rFonts w:ascii="Consolas" w:hAnsi="Consolas" w:cs="Consolas"/>
-          <w:lang w:val="en-US"/>
-        </w:rPr>
-      </w:pPr>
-    </w:p>
-    <w:p>
-      <w:pPr>
-        <w:rPr>
-          <w:rFonts w:ascii="Consolas" w:hAnsi="Consolas" w:cs="Consolas"/>
-          <w:lang w:val="en-US"/>
         </w:rPr>
       </w:pPr>
       <w:r>
@@ -15719,6 +15031,32 @@
         </w:rPr>
         <w:t xml:space="preserve">    </w:t>
       </w:r>
+      <w:r>
+        <w:rPr>
+          <w:rFonts w:ascii="Consolas" w:hAnsi="Consolas" w:cs="Consolas"/>
+        </w:rPr>
+        <w:t>}</w:t>
+      </w:r>
+    </w:p>
+    <w:p>
+      <w:pPr>
+        <w:rPr>
+          <w:rFonts w:ascii="Consolas" w:hAnsi="Consolas" w:cs="Consolas"/>
+        </w:rPr>
+      </w:pPr>
+    </w:p>
+    <w:p>
+      <w:pPr>
+        <w:rPr>
+          <w:rFonts w:ascii="Consolas" w:hAnsi="Consolas" w:cs="Consolas"/>
+        </w:rPr>
+      </w:pPr>
+      <w:r>
+        <w:rPr>
+          <w:rFonts w:ascii="Consolas" w:hAnsi="Consolas" w:cs="Consolas"/>
+        </w:rPr>
+        <w:t xml:space="preserve">    </w:t>
+      </w:r>
       <w:proofErr w:type="gramStart"/>
       <w:r>
         <w:rPr>
@@ -15731,22 +15069,32 @@
       <w:r>
         <w:rPr>
           <w:rFonts w:ascii="Consolas" w:hAnsi="Consolas" w:cs="Consolas"/>
-          <w:lang w:val="en-US"/>
-        </w:rPr>
-        <w:t xml:space="preserve"> max;</w:t>
-      </w:r>
-    </w:p>
-    <w:p>
-      <w:pPr>
-        <w:rPr>
-          <w:rFonts w:ascii="Consolas" w:hAnsi="Consolas" w:cs="Consolas"/>
-          <w:lang w:val="en-US"/>
-        </w:rPr>
-      </w:pPr>
-      <w:r>
-        <w:rPr>
-          <w:rFonts w:ascii="Consolas" w:hAnsi="Consolas" w:cs="Consolas"/>
-          <w:lang w:val="en-US"/>
+        </w:rPr>
+        <w:t xml:space="preserve"> </w:t>
+      </w:r>
+      <w:r>
+        <w:rPr>
+          <w:rFonts w:ascii="Consolas" w:hAnsi="Consolas" w:cs="Consolas"/>
+          <w:lang w:val="en-US"/>
+        </w:rPr>
+        <w:t>max</w:t>
+      </w:r>
+      <w:r>
+        <w:rPr>
+          <w:rFonts w:ascii="Consolas" w:hAnsi="Consolas" w:cs="Consolas"/>
+        </w:rPr>
+        <w:t>;</w:t>
+      </w:r>
+    </w:p>
+    <w:p>
+      <w:pPr>
+        <w:rPr>
+          <w:rFonts w:ascii="Consolas" w:hAnsi="Consolas" w:cs="Consolas"/>
+        </w:rPr>
+      </w:pPr>
+      <w:r>
+        <w:rPr>
+          <w:rFonts w:ascii="Consolas" w:hAnsi="Consolas" w:cs="Consolas"/>
         </w:rPr>
         <w:t>}</w:t>
       </w:r>
@@ -15779,16 +15127,17 @@
         <w:pStyle w:val="3"/>
         <w:rPr>
           <w:b/>
-        </w:rPr>
-      </w:pPr>
-      <w:proofErr w:type="gramStart"/>
+          <w:lang w:val="en-US"/>
+        </w:rPr>
+      </w:pPr>
       <w:r>
         <w:rPr>
           <w:b/>
+          <w:lang w:val="en-US"/>
         </w:rPr>
         <w:t>./</w:t>
       </w:r>
-      <w:proofErr w:type="gramEnd"/>
+      <w:proofErr w:type="spellStart"/>
       <w:r>
         <w:rPr>
           <w:b/>
@@ -15796,9 +15145,11 @@
         </w:rPr>
         <w:t>src</w:t>
       </w:r>
+      <w:proofErr w:type="spellEnd"/>
       <w:r>
         <w:rPr>
           <w:b/>
+          <w:lang w:val="en-US"/>
         </w:rPr>
         <w:t>/</w:t>
       </w:r>
@@ -15812,9 +15163,11 @@
       <w:r>
         <w:rPr>
           <w:b/>
+          <w:lang w:val="en-US"/>
         </w:rPr>
         <w:t>/</w:t>
       </w:r>
+      <w:proofErr w:type="spellStart"/>
       <w:r>
         <w:rPr>
           <w:b/>
@@ -15825,10 +15178,10 @@
       <w:r>
         <w:rPr>
           <w:b/>
+          <w:lang w:val="en-US"/>
         </w:rPr>
         <w:t>_</w:t>
       </w:r>
-      <w:proofErr w:type="spellStart"/>
       <w:r>
         <w:rPr>
           <w:b/>
@@ -15836,10 +15189,10 @@
         </w:rPr>
         <w:t>kutta</w:t>
       </w:r>
-      <w:proofErr w:type="spellEnd"/>
       <w:r>
         <w:rPr>
           <w:b/>
+          <w:lang w:val="en-US"/>
         </w:rPr>
         <w:t>.</w:t>
       </w:r>
@@ -15850,6 +15203,7 @@
         </w:rPr>
         <w:t>h</w:t>
       </w:r>
+      <w:proofErr w:type="spellEnd"/>
     </w:p>
     <w:p>
       <w:pPr>
@@ -21331,13 +20685,22 @@
         </w:rPr>
         <w:t>system(</w:t>
       </w:r>
+      <w:proofErr w:type="spellStart"/>
       <w:proofErr w:type="gramEnd"/>
       <w:r>
         <w:rPr>
           <w:rFonts w:ascii="Consolas" w:hAnsi="Consolas" w:cs="Consolas"/>
           <w:lang w:val="en-US"/>
         </w:rPr>
-        <w:t>cauchy_problem_system p);</w:t>
+        <w:t>cauchy_problem_system</w:t>
+      </w:r>
+      <w:proofErr w:type="spellEnd"/>
+      <w:r>
+        <w:rPr>
+          <w:rFonts w:ascii="Consolas" w:hAnsi="Consolas" w:cs="Consolas"/>
+          <w:lang w:val="en-US"/>
+        </w:rPr>
+        <w:t xml:space="preserve"> p);</w:t>
       </w:r>
     </w:p>
     <w:p>
@@ -27910,7 +27273,6 @@
         </w:rPr>
         <w:t xml:space="preserve">    </w:t>
       </w:r>
-      <w:proofErr w:type="spellStart"/>
       <w:proofErr w:type="gramStart"/>
       <w:r>
         <w:rPr>
@@ -27919,7 +27281,6 @@
         </w:rPr>
         <w:t>cauchy_problem</w:t>
       </w:r>
-      <w:proofErr w:type="spellEnd"/>
       <w:proofErr w:type="gramEnd"/>
       <w:r>
         <w:rPr>
@@ -31612,7 +30973,7 @@
       </w:r>
     </w:p>
     <w:sectPr>
-      <w:footerReference w:type="default" r:id="rId9"/>
+      <w:footerReference w:type="default" r:id="rId10"/>
       <w:pgSz w:w="11906" w:h="16838"/>
       <w:pgMar w:top="1134" w:right="850" w:bottom="1134" w:left="1701" w:header="708" w:footer="708" w:gutter="0"/>
       <w:cols w:space="708"/>
@@ -31657,6 +31018,7 @@
         <w:docPartUnique/>
       </w:docPartObj>
     </w:sdtPr>
+    <w:sdtEndPr/>
     <w:sdtContent>
       <w:p>
         <w:pPr>
@@ -31729,6 +31091,7 @@
                                 </w:rPr>
                                 <w:id w:val="-337773624"/>
                               </w:sdtPr>
+                              <w:sdtEndPr/>
                               <w:sdtContent>
                                 <w:sdt>
                                   <w:sdtPr>
@@ -31739,6 +31102,7 @@
                                     </w:rPr>
                                     <w:id w:val="-2085828292"/>
                                   </w:sdtPr>
+                                  <w:sdtEndPr/>
                                   <w:sdtContent>
                                     <w:p>
                                       <w:pPr>
@@ -31771,7 +31135,7 @@
                                           <w:sz w:val="48"/>
                                           <w:szCs w:val="48"/>
                                         </w:rPr>
-                                        <w:t>8</w:t>
+                                        <w:t>6</w:t>
                                       </w:r>
                                       <w:r>
                                         <w:rPr>
@@ -31805,7 +31169,7 @@
             </mc:Choice>
             <mc:Fallback>
               <w:pict>
-                <v:rect id="Прямоугольник 1" o:spid="_x0000_s1026" style="position:absolute;left:0;text-align:left;margin-left:0;margin-top:0;width:60pt;height:70.5pt;z-index:251659264;visibility:visible;mso-wrap-style:square;mso-width-percent:0;mso-height-percent:0;mso-wrap-distance-left:9pt;mso-wrap-distance-top:0;mso-wrap-distance-right:9pt;mso-wrap-distance-bottom:0;mso-position-horizontal:center;mso-position-horizontal-relative:left-margin-area;mso-position-vertical:top;mso-position-vertical-relative:bottom-margin-area;mso-width-percent:0;mso-height-percent:0;mso-width-relative:page;mso-height-relative:page;v-text-anchor:top" o:gfxdata="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" stroked="f">
+                <v:rect id="Прямоугольник 1" o:spid="_x0000_s1028" style="position:absolute;left:0;text-align:left;margin-left:0;margin-top:0;width:60pt;height:70.5pt;z-index:251659264;visibility:visible;mso-wrap-style:square;mso-width-percent:0;mso-height-percent:0;mso-wrap-distance-left:9pt;mso-wrap-distance-top:0;mso-wrap-distance-right:9pt;mso-wrap-distance-bottom:0;mso-position-horizontal:center;mso-position-horizontal-relative:left-margin-area;mso-position-vertical:top;mso-position-vertical-relative:bottom-margin-area;mso-width-percent:0;mso-height-percent:0;mso-width-relative:page;mso-height-relative:page;v-text-anchor:top" o:gfxdata="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" stroked="f">
                   <v:textbox>
                     <w:txbxContent>
                       <w:sdt>
@@ -31817,6 +31181,7 @@
                           </w:rPr>
                           <w:id w:val="-337773624"/>
                         </w:sdtPr>
+                        <w:sdtEndPr/>
                         <w:sdtContent>
                           <w:sdt>
                             <w:sdtPr>
@@ -31827,6 +31192,7 @@
                               </w:rPr>
                               <w:id w:val="-2085828292"/>
                             </w:sdtPr>
+                            <w:sdtEndPr/>
                             <w:sdtContent>
                               <w:p>
                                 <w:pPr>
@@ -31859,7 +31225,7 @@
                                     <w:sz w:val="48"/>
                                     <w:szCs w:val="48"/>
                                   </w:rPr>
-                                  <w:t>8</w:t>
+                                  <w:t>6</w:t>
                                 </w:r>
                                 <w:r>
                                   <w:rPr>
@@ -33504,6 +32870,7 @@
   <w:style w:type="character" w:default="1" w:styleId="a0">
     <w:name w:val="Default Paragraph Font"/>
     <w:uiPriority w:val="1"/>
+    <w:semiHidden/>
     <w:unhideWhenUsed/>
   </w:style>
   <w:style w:type="table" w:default="1" w:styleId="a1">
@@ -34010,530 +33377,6 @@
 </w:styles>
 </file>
 
-<file path=word/glossary/document.xml><?xml version="1.0" encoding="utf-8"?>
-<w:glossaryDocument xmlns:wpc="http://schemas.microsoft.com/office/word/2010/wordprocessingCanvas" xmlns:mc="http://schemas.openxmlformats.org/markup-compatibility/2006" xmlns:o="urn:schemas-microsoft-com:office:office" xmlns:r="http://schemas.openxmlformats.org/officeDocument/2006/relationships" xmlns:m="http://schemas.openxmlformats.org/officeDocument/2006/math" xmlns:v="urn:schemas-microsoft-com:vml" xmlns:wp14="http://schemas.microsoft.com/office/word/2010/wordprocessingDrawing" xmlns:wp="http://schemas.openxmlformats.org/drawingml/2006/wordprocessingDrawing" xmlns:w10="urn:schemas-microsoft-com:office:word" xmlns:w="http://schemas.openxmlformats.org/wordprocessingml/2006/main" xmlns:w14="http://schemas.microsoft.com/office/word/2010/wordml" xmlns:w15="http://schemas.microsoft.com/office/word/2012/wordml" xmlns:wpg="http://schemas.microsoft.com/office/word/2010/wordprocessingGroup" xmlns:wpi="http://schemas.microsoft.com/office/word/2010/wordprocessingInk" xmlns:wne="http://schemas.microsoft.com/office/word/2006/wordml" xmlns:wps="http://schemas.microsoft.com/office/word/2010/wordprocessingShape" mc:Ignorable="w14 w15 wp14"/>
-</file>
-
-<file path=word/glossary/fontTable.xml><?xml version="1.0" encoding="utf-8"?>
-<w:fonts xmlns:mc="http://schemas.openxmlformats.org/markup-compatibility/2006" xmlns:r="http://schemas.openxmlformats.org/officeDocument/2006/relationships" xmlns:w="http://schemas.openxmlformats.org/wordprocessingml/2006/main" xmlns:w14="http://schemas.microsoft.com/office/word/2010/wordml" xmlns:w15="http://schemas.microsoft.com/office/word/2012/wordml" mc:Ignorable="w14 w15">
-  <w:font w:name="Times New Roman">
-    <w:panose1 w:val="02020603050405020304"/>
-    <w:charset w:val="CC"/>
-    <w:family w:val="roman"/>
-    <w:pitch w:val="variable"/>
-    <w:sig w:usb0="E0002EFF" w:usb1="C0007843" w:usb2="00000009" w:usb3="00000000" w:csb0="000001FF" w:csb1="00000000"/>
-  </w:font>
-  <w:font w:name="Calibri">
-    <w:panose1 w:val="020F0502020204030204"/>
-    <w:charset w:val="CC"/>
-    <w:family w:val="swiss"/>
-    <w:pitch w:val="variable"/>
-    <w:sig w:usb0="E00002FF" w:usb1="4000ACFF" w:usb2="00000001" w:usb3="00000000" w:csb0="0000019F" w:csb1="00000000"/>
-  </w:font>
-  <w:font w:name="Calibri Light">
-    <w:panose1 w:val="020F0302020204030204"/>
-    <w:charset w:val="CC"/>
-    <w:family w:val="swiss"/>
-    <w:pitch w:val="variable"/>
-    <w:sig w:usb0="A00002EF" w:usb1="4000207B" w:usb2="00000000" w:usb3="00000000" w:csb0="0000019F" w:csb1="00000000"/>
-  </w:font>
-  <w:font w:name="Cambria Math">
-    <w:panose1 w:val="02040503050406030204"/>
-    <w:charset w:val="CC"/>
-    <w:family w:val="roman"/>
-    <w:pitch w:val="variable"/>
-    <w:sig w:usb0="E00002FF" w:usb1="420024FF" w:usb2="00000000" w:usb3="00000000" w:csb0="0000019F" w:csb1="00000000"/>
-  </w:font>
-  <w:font w:name="Consolas">
-    <w:panose1 w:val="020B0609020204030204"/>
-    <w:charset w:val="CC"/>
-    <w:family w:val="modern"/>
-    <w:pitch w:val="fixed"/>
-    <w:sig w:usb0="E10002FF" w:usb1="4000FCFF" w:usb2="00000009" w:usb3="00000000" w:csb0="0000019F" w:csb1="00000000"/>
-  </w:font>
-</w:fonts>
-</file>
-
-<file path=word/glossary/settings.xml><?xml version="1.0" encoding="utf-8"?>
-<w:settings xmlns:mc="http://schemas.openxmlformats.org/markup-compatibility/2006" xmlns:o="urn:schemas-microsoft-com:office:office" xmlns:r="http://schemas.openxmlformats.org/officeDocument/2006/relationships" xmlns:m="http://schemas.openxmlformats.org/officeDocument/2006/math" xmlns:v="urn:schemas-microsoft-com:vml" xmlns:w10="urn:schemas-microsoft-com:office:word" xmlns:w="http://schemas.openxmlformats.org/wordprocessingml/2006/main" xmlns:w14="http://schemas.microsoft.com/office/word/2010/wordml" xmlns:w15="http://schemas.microsoft.com/office/word/2012/wordml" xmlns:sl="http://schemas.openxmlformats.org/schemaLibrary/2006/main" mc:Ignorable="w14 w15">
-  <w:view w:val="normal"/>
-  <w:defaultTabStop w:val="708"/>
-  <w:characterSpacingControl w:val="doNotCompress"/>
-  <w:compat>
-    <w:useFELayout/>
-    <w:compatSetting w:name="compatibilityMode" w:uri="http://schemas.microsoft.com/office/word" w:val="15"/>
-    <w:compatSetting w:name="overrideTableStyleFontSizeAndJustification" w:uri="http://schemas.microsoft.com/office/word" w:val="1"/>
-    <w:compatSetting w:name="enableOpenTypeFeatures" w:uri="http://schemas.microsoft.com/office/word" w:val="1"/>
-    <w:compatSetting w:name="doNotFlipMirrorIndents" w:uri="http://schemas.microsoft.com/office/word" w:val="1"/>
-    <w:compatSetting w:name="differentiateMultirowTableHeaders" w:uri="http://schemas.microsoft.com/office/word" w:val="1"/>
-  </w:compat>
-  <w:rsids>
-    <w:rsidRoot w:val="001669B9"/>
-    <w:rsid w:val="001669B9"/>
-    <w:rsid w:val="008042F1"/>
-  </w:rsids>
-  <m:mathPr>
-    <m:mathFont m:val="Cambria Math"/>
-    <m:brkBin m:val="before"/>
-    <m:brkBinSub m:val="--"/>
-    <m:smallFrac m:val="0"/>
-    <m:dispDef/>
-    <m:lMargin m:val="0"/>
-    <m:rMargin m:val="0"/>
-    <m:defJc m:val="centerGroup"/>
-    <m:wrapIndent m:val="1440"/>
-    <m:intLim m:val="subSup"/>
-    <m:naryLim m:val="undOvr"/>
-  </m:mathPr>
-  <w:themeFontLang w:val="ru-RU"/>
-  <w:clrSchemeMapping w:bg1="light1" w:t1="dark1" w:bg2="light2" w:t2="dark2" w:accent1="accent1" w:accent2="accent2" w:accent3="accent3" w:accent4="accent4" w:accent5="accent5" w:accent6="accent6" w:hyperlink="hyperlink" w:followedHyperlink="followedHyperlink"/>
-  <w:decimalSymbol w:val=","/>
-  <w:listSeparator w:val=";"/>
-  <w15:chartTrackingRefBased/>
-</w:settings>
-</file>
-
-<file path=word/glossary/styles.xml><?xml version="1.0" encoding="utf-8"?>
-<w:styles xmlns:mc="http://schemas.openxmlformats.org/markup-compatibility/2006" xmlns:r="http://schemas.openxmlformats.org/officeDocument/2006/relationships" xmlns:w="http://schemas.openxmlformats.org/wordprocessingml/2006/main" xmlns:w14="http://schemas.microsoft.com/office/word/2010/wordml" xmlns:w15="http://schemas.microsoft.com/office/word/2012/wordml" mc:Ignorable="w14 w15">
-  <w:docDefaults>
-    <w:rPrDefault>
-      <w:rPr>
-        <w:rFonts w:asciiTheme="minorHAnsi" w:eastAsiaTheme="minorEastAsia" w:hAnsiTheme="minorHAnsi" w:cstheme="minorBidi"/>
-        <w:sz w:val="22"/>
-        <w:szCs w:val="22"/>
-        <w:lang w:val="ru-RU" w:eastAsia="ru-RU" w:bidi="ar-SA"/>
-      </w:rPr>
-    </w:rPrDefault>
-    <w:pPrDefault>
-      <w:pPr>
-        <w:spacing w:after="160" w:line="259" w:lineRule="auto"/>
-      </w:pPr>
-    </w:pPrDefault>
-  </w:docDefaults>
-  <w:latentStyles w:defLockedState="0" w:defUIPriority="99" w:defSemiHidden="0" w:defUnhideWhenUsed="0" w:defQFormat="0" w:count="371">
-    <w:lsdException w:name="Normal" w:uiPriority="0" w:qFormat="1"/>
-    <w:lsdException w:name="heading 1" w:uiPriority="9" w:qFormat="1"/>
-    <w:lsdException w:name="heading 2" w:semiHidden="1" w:uiPriority="9" w:unhideWhenUsed="1" w:qFormat="1"/>
-    <w:lsdException w:name="heading 3" w:semiHidden="1" w:uiPriority="9" w:unhideWhenUsed="1" w:qFormat="1"/>
-    <w:lsdException w:name="heading 4" w:semiHidden="1" w:uiPriority="9" w:unhideWhenUsed="1" w:qFormat="1"/>
-    <w:lsdException w:name="heading 5" w:semiHidden="1" w:uiPriority="9" w:unhideWhenUsed="1" w:qFormat="1"/>
-    <w:lsdException w:name="heading 6" w:semiHidden="1" w:uiPriority="9" w:unhideWhenUsed="1" w:qFormat="1"/>
-    <w:lsdException w:name="heading 7" w:semiHidden="1" w:uiPriority="9" w:unhideWhenUsed="1" w:qFormat="1"/>
-    <w:lsdException w:name="heading 8" w:semiHidden="1" w:uiPriority="9" w:unhideWhenUsed="1" w:qFormat="1"/>
-    <w:lsdException w:name="heading 9" w:semiHidden="1" w:uiPriority="9" w:unhideWhenUsed="1" w:qFormat="1"/>
-    <w:lsdException w:name="index 1" w:semiHidden="1" w:unhideWhenUsed="1"/>
-    <w:lsdException w:name="index 2" w:semiHidden="1" w:unhideWhenUsed="1"/>
-    <w:lsdException w:name="index 3" w:semiHidden="1" w:unhideWhenUsed="1"/>
-    <w:lsdException w:name="index 4" w:semiHidden="1" w:unhideWhenUsed="1"/>
-    <w:lsdException w:name="index 5" w:semiHidden="1" w:unhideWhenUsed="1"/>
-    <w:lsdException w:name="index 6" w:semiHidden="1" w:unhideWhenUsed="1"/>
-    <w:lsdException w:name="index 7" w:semiHidden="1" w:unhideWhenUsed="1"/>
-    <w:lsdException w:name="index 8" w:semiHidden="1" w:unhideWhenUsed="1"/>
-    <w:lsdException w:name="index 9" w:semiHidden="1" w:unhideWhenUsed="1"/>
-    <w:lsdException w:name="toc 1" w:semiHidden="1" w:uiPriority="39" w:unhideWhenUsed="1"/>
-    <w:lsdException w:name="toc 2" w:semiHidden="1" w:uiPriority="39" w:unhideWhenUsed="1"/>
-    <w:lsdException w:name="toc 3" w:semiHidden="1" w:uiPriority="39" w:unhideWhenUsed="1"/>
-    <w:lsdException w:name="toc 4" w:semiHidden="1" w:uiPriority="39" w:unhideWhenUsed="1"/>
-    <w:lsdException w:name="toc 5" w:semiHidden="1" w:uiPriority="39" w:unhideWhenUsed="1"/>
-    <w:lsdException w:name="toc 6" w:semiHidden="1" w:uiPriority="39" w:unhideWhenUsed="1"/>
-    <w:lsdException w:name="toc 7" w:semiHidden="1" w:uiPriority="39" w:unhideWhenUsed="1"/>
-    <w:lsdException w:name="toc 8" w:semiHidden="1" w:uiPriority="39" w:unhideWhenUsed="1"/>
-    <w:lsdException w:name="toc 9" w:semiHidden="1" w:uiPriority="39" w:unhideWhenUsed="1"/>
-    <w:lsdException w:name="Normal Indent" w:semiHidden="1" w:unhideWhenUsed="1"/>
-    <w:lsdException w:name="footnote text" w:semiHidden="1" w:unhideWhenUsed="1"/>
-    <w:lsdException w:name="annotation text" w:semiHidden="1" w:unhideWhenUsed="1"/>
-    <w:lsdException w:name="header" w:semiHidden="1" w:unhideWhenUsed="1"/>
-    <w:lsdException w:name="footer" w:semiHidden="1" w:unhideWhenUsed="1"/>
-    <w:lsdException w:name="index heading" w:semiHidden="1" w:unhideWhenUsed="1"/>
-    <w:lsdException w:name="caption" w:semiHidden="1" w:uiPriority="35" w:unhideWhenUsed="1" w:qFormat="1"/>
-    <w:lsdException w:name="table of figures" w:semiHidden="1" w:unhideWhenUsed="1"/>
-    <w:lsdException w:name="envelope address" w:semiHidden="1" w:unhideWhenUsed="1"/>
-    <w:lsdException w:name="envelope return" w:semiHidden="1" w:unhideWhenUsed="1"/>
-    <w:lsdException w:name="footnote reference" w:semiHidden="1" w:unhideWhenUsed="1"/>
-    <w:lsdException w:name="annotation reference" w:semiHidden="1" w:unhideWhenUsed="1"/>
-    <w:lsdException w:name="line number" w:semiHidden="1" w:unhideWhenUsed="1"/>
-    <w:lsdException w:name="page number" w:semiHidden="1" w:unhideWhenUsed="1"/>
-    <w:lsdException w:name="endnote reference" w:semiHidden="1" w:unhideWhenUsed="1"/>
-    <w:lsdException w:name="endnote text" w:semiHidden="1" w:unhideWhenUsed="1"/>
-    <w:lsdException w:name="table of authorities" w:semiHidden="1" w:unhideWhenUsed="1"/>
-    <w:lsdException w:name="macro" w:semiHidden="1" w:unhideWhenUsed="1"/>
-    <w:lsdException w:name="toa heading" w:semiHidden="1" w:unhideWhenUsed="1"/>
-    <w:lsdException w:name="List" w:semiHidden="1" w:unhideWhenUsed="1"/>
-    <w:lsdException w:name="List Bullet" w:semiHidden="1" w:unhideWhenUsed="1"/>
-    <w:lsdException w:name="List Number" w:semiHidden="1" w:unhideWhenUsed="1"/>
-    <w:lsdException w:name="List 2" w:semiHidden="1" w:unhideWhenUsed="1"/>
-    <w:lsdException w:name="List 3" w:semiHidden="1" w:unhideWhenUsed="1"/>
-    <w:lsdException w:name="List 4" w:semiHidden="1" w:unhideWhenUsed="1"/>
-    <w:lsdException w:name="List 5" w:semiHidden="1" w:unhideWhenUsed="1"/>
-    <w:lsdException w:name="List Bullet 2" w:semiHidden="1" w:unhideWhenUsed="1"/>
-    <w:lsdException w:name="List Bullet 3" w:semiHidden="1" w:unhideWhenUsed="1"/>
-    <w:lsdException w:name="List Bullet 4" w:semiHidden="1" w:unhideWhenUsed="1"/>
-    <w:lsdException w:name="List Bullet 5" w:semiHidden="1" w:unhideWhenUsed="1"/>
-    <w:lsdException w:name="List Number 2" w:semiHidden="1" w:unhideWhenUsed="1"/>
-    <w:lsdException w:name="List Number 3" w:semiHidden="1" w:unhideWhenUsed="1"/>
-    <w:lsdException w:name="List Number 4" w:semiHidden="1" w:unhideWhenUsed="1"/>
-    <w:lsdException w:name="List Number 5" w:semiHidden="1" w:unhideWhenUsed="1"/>
-    <w:lsdException w:name="Title" w:uiPriority="10" w:qFormat="1"/>
-    <w:lsdException w:name="Closing" w:semiHidden="1" w:unhideWhenUsed="1"/>
-    <w:lsdException w:name="Signature" w:semiHidden="1" w:unhideWhenUsed="1"/>
-    <w:lsdException w:name="Default Paragraph Font" w:semiHidden="1" w:uiPriority="1" w:unhideWhenUsed="1"/>
-    <w:lsdException w:name="Body Text" w:semiHidden="1" w:unhideWhenUsed="1"/>
-    <w:lsdException w:name="Body Text Indent" w:semiHidden="1" w:unhideWhenUsed="1"/>
-    <w:lsdException w:name="List Continue" w:semiHidden="1" w:unhideWhenUsed="1"/>
-    <w:lsdException w:name="List Continue 2" w:semiHidden="1" w:unhideWhenUsed="1"/>
-    <w:lsdException w:name="List Continue 3" w:semiHidden="1" w:unhideWhenUsed="1"/>
-    <w:lsdException w:name="List Continue 4" w:semiHidden="1" w:unhideWhenUsed="1"/>
-    <w:lsdException w:name="List Continue 5" w:semiHidden="1" w:unhideWhenUsed="1"/>
-    <w:lsdException w:name="Message Header" w:semiHidden="1" w:unhideWhenUsed="1"/>
-    <w:lsdException w:name="Subtitle" w:uiPriority="11" w:qFormat="1"/>
-    <w:lsdException w:name="Salutation" w:semiHidden="1" w:unhideWhenUsed="1"/>
-    <w:lsdException w:name="Date" w:semiHidden="1" w:unhideWhenUsed="1"/>
-    <w:lsdException w:name="Body Text First Indent" w:semiHidden="1" w:unhideWhenUsed="1"/>
-    <w:lsdException w:name="Body Text First Indent 2" w:semiHidden="1" w:unhideWhenUsed="1"/>
-    <w:lsdException w:name="Note Heading" w:semiHidden="1" w:unhideWhenUsed="1"/>
-    <w:lsdException w:name="Body Text 2" w:semiHidden="1" w:unhideWhenUsed="1"/>
-    <w:lsdException w:name="Body Text 3" w:semiHidden="1" w:unhideWhenUsed="1"/>
-    <w:lsdException w:name="Body Text Indent 2" w:semiHidden="1" w:unhideWhenUsed="1"/>
-    <w:lsdException w:name="Body Text Indent 3" w:semiHidden="1" w:unhideWhenUsed="1"/>
-    <w:lsdException w:name="Block Text" w:semiHidden="1" w:unhideWhenUsed="1"/>
-    <w:lsdException w:name="Hyperlink" w:semiHidden="1" w:unhideWhenUsed="1"/>
-    <w:lsdException w:name="FollowedHyperlink" w:semiHidden="1" w:unhideWhenUsed="1"/>
-    <w:lsdException w:name="Strong" w:uiPriority="22" w:qFormat="1"/>
-    <w:lsdException w:name="Emphasis" w:uiPriority="20" w:qFormat="1"/>
-    <w:lsdException w:name="Document Map" w:semiHidden="1" w:unhideWhenUsed="1"/>
-    <w:lsdException w:name="Plain Text" w:semiHidden="1" w:unhideWhenUsed="1"/>
-    <w:lsdException w:name="E-mail Signature" w:semiHidden="1" w:unhideWhenUsed="1"/>
-    <w:lsdException w:name="HTML Top of Form" w:semiHidden="1" w:unhideWhenUsed="1"/>
-    <w:lsdException w:name="HTML Bottom of Form" w:semiHidden="1" w:unhideWhenUsed="1"/>
-    <w:lsdException w:name="Normal (Web)" w:semiHidden="1" w:unhideWhenUsed="1"/>
-    <w:lsdException w:name="HTML Acronym" w:semiHidden="1" w:unhideWhenUsed="1"/>
-    <w:lsdException w:name="HTML Address" w:semiHidden="1" w:unhideWhenUsed="1"/>
-    <w:lsdException w:name="HTML Cite" w:semiHidden="1" w:unhideWhenUsed="1"/>
-    <w:lsdException w:name="HTML Code" w:semiHidden="1" w:unhideWhenUsed="1"/>
-    <w:lsdException w:name="HTML Definition" w:semiHidden="1" w:unhideWhenUsed="1"/>
-    <w:lsdException w:name="HTML Keyboard" w:semiHidden="1" w:unhideWhenUsed="1"/>
-    <w:lsdException w:name="HTML Preformatted" w:semiHidden="1" w:unhideWhenUsed="1"/>
-    <w:lsdException w:name="HTML Sample" w:semiHidden="1" w:unhideWhenUsed="1"/>
-    <w:lsdException w:name="HTML Typewriter" w:semiHidden="1" w:unhideWhenUsed="1"/>
-    <w:lsdException w:name="HTML Variable" w:semiHidden="1" w:unhideWhenUsed="1"/>
-    <w:lsdException w:name="Normal Table" w:semiHidden="1" w:unhideWhenUsed="1"/>
-    <w:lsdException w:name="annotation subject" w:semiHidden="1" w:unhideWhenUsed="1"/>
-    <w:lsdException w:name="No List" w:semiHidden="1" w:unhideWhenUsed="1"/>
-    <w:lsdException w:name="Outline List 1" w:semiHidden="1" w:unhideWhenUsed="1"/>
-    <w:lsdException w:name="Outline List 2" w:semiHidden="1" w:unhideWhenUsed="1"/>
-    <w:lsdException w:name="Outline List 3" w:semiHidden="1" w:unhideWhenUsed="1"/>
-    <w:lsdException w:name="Table Simple 1" w:semiHidden="1" w:unhideWhenUsed="1"/>
-    <w:lsdException w:name="Table Simple 2" w:semiHidden="1" w:unhideWhenUsed="1"/>
-    <w:lsdException w:name="Table Simple 3" w:semiHidden="1" w:unhideWhenUsed="1"/>
-    <w:lsdException w:name="Table Classic 1" w:semiHidden="1" w:unhideWhenUsed="1"/>
-    <w:lsdException w:name="Table Classic 2" w:semiHidden="1" w:unhideWhenUsed="1"/>
-    <w:lsdException w:name="Table Classic 3" w:semiHidden="1" w:unhideWhenUsed="1"/>
-    <w:lsdException w:name="Table Classic 4" w:semiHidden="1" w:unhideWhenUsed="1"/>
-    <w:lsdException w:name="Table Colorful 1" w:semiHidden="1" w:unhideWhenUsed="1"/>
-    <w:lsdException w:name="Table Colorful 2" w:semiHidden="1" w:unhideWhenUsed="1"/>
-    <w:lsdException w:name="Table Colorful 3" w:semiHidden="1" w:unhideWhenUsed="1"/>
-    <w:lsdException w:name="Table Columns 1" w:semiHidden="1" w:unhideWhenUsed="1"/>
-    <w:lsdException w:name="Table Columns 2" w:semiHidden="1" w:unhideWhenUsed="1"/>
-    <w:lsdException w:name="Table Columns 3" w:semiHidden="1" w:unhideWhenUsed="1"/>
-    <w:lsdException w:name="Table Columns 4" w:semiHidden="1" w:unhideWhenUsed="1"/>
-    <w:lsdException w:name="Table Columns 5" w:semiHidden="1" w:unhideWhenUsed="1"/>
-    <w:lsdException w:name="Table Grid 1" w:semiHidden="1" w:unhideWhenUsed="1"/>
-    <w:lsdException w:name="Table Grid 2" w:semiHidden="1" w:unhideWhenUsed="1"/>
-    <w:lsdException w:name="Table Grid 3" w:semiHidden="1" w:unhideWhenUsed="1"/>
-    <w:lsdException w:name="Table Grid 4" w:semiHidden="1" w:unhideWhenUsed="1"/>
-    <w:lsdException w:name="Table Grid 5" w:semiHidden="1" w:unhideWhenUsed="1"/>
-    <w:lsdException w:name="Table Grid 6" w:semiHidden="1" w:unhideWhenUsed="1"/>
-    <w:lsdException w:name="Table Grid 7" w:semiHidden="1" w:unhideWhenUsed="1"/>
-    <w:lsdException w:name="Table Grid 8" w:semiHidden="1" w:unhideWhenUsed="1"/>
-    <w:lsdException w:name="Table List 1" w:semiHidden="1" w:unhideWhenUsed="1"/>
-    <w:lsdException w:name="Table List 2" w:semiHidden="1" w:unhideWhenUsed="1"/>
-    <w:lsdException w:name="Table List 3" w:semiHidden="1" w:unhideWhenUsed="1"/>
-    <w:lsdException w:name="Table List 4" w:semiHidden="1" w:unhideWhenUsed="1"/>
-    <w:lsdException w:name="Table List 5" w:semiHidden="1" w:unhideWhenUsed="1"/>
-    <w:lsdException w:name="Table List 6" w:semiHidden="1" w:unhideWhenUsed="1"/>
-    <w:lsdException w:name="Table List 7" w:semiHidden="1" w:unhideWhenUsed="1"/>
-    <w:lsdException w:name="Table List 8" w:semiHidden="1" w:unhideWhenUsed="1"/>
-    <w:lsdException w:name="Table 3D effects 1" w:semiHidden="1" w:unhideWhenUsed="1"/>
-    <w:lsdException w:name="Table 3D effects 2" w:semiHidden="1" w:unhideWhenUsed="1"/>
-    <w:lsdException w:name="Table 3D effects 3" w:semiHidden="1" w:unhideWhenUsed="1"/>
-    <w:lsdException w:name="Table Contemporary" w:semiHidden="1" w:unhideWhenUsed="1"/>
-    <w:lsdException w:name="Table Elegant" w:semiHidden="1" w:unhideWhenUsed="1"/>
-    <w:lsdException w:name="Table Professional" w:semiHidden="1" w:unhideWhenUsed="1"/>
-    <w:lsdException w:name="Table Subtle 1" w:semiHidden="1" w:unhideWhenUsed="1"/>
-    <w:lsdException w:name="Table Subtle 2" w:semiHidden="1" w:unhideWhenUsed="1"/>
-    <w:lsdException w:name="Table Web 1" w:semiHidden="1" w:unhideWhenUsed="1"/>
-    <w:lsdException w:name="Table Web 2" w:semiHidden="1" w:unhideWhenUsed="1"/>
-    <w:lsdException w:name="Table Web 3" w:semiHidden="1" w:unhideWhenUsed="1"/>
-    <w:lsdException w:name="Balloon Text" w:semiHidden="1" w:unhideWhenUsed="1"/>
-    <w:lsdException w:name="Table Grid" w:uiPriority="39"/>
-    <w:lsdException w:name="Table Theme" w:semiHidden="1" w:unhideWhenUsed="1"/>
-    <w:lsdException w:name="Placeholder Text" w:semiHidden="1"/>
-    <w:lsdException w:name="No Spacing" w:uiPriority="1" w:qFormat="1"/>
-    <w:lsdException w:name="Light Shading" w:uiPriority="60"/>
-    <w:lsdException w:name="Light List" w:uiPriority="61"/>
-    <w:lsdException w:name="Light Grid" w:uiPriority="62"/>
-    <w:lsdException w:name="Medium Shading 1" w:uiPriority="63"/>
-    <w:lsdException w:name="Medium Shading 2" w:uiPriority="64"/>
-    <w:lsdException w:name="Medium List 1" w:uiPriority="65"/>
-    <w:lsdException w:name="Medium List 2" w:uiPriority="66"/>
-    <w:lsdException w:name="Medium Grid 1" w:uiPriority="67"/>
-    <w:lsdException w:name="Medium Grid 2" w:uiPriority="68"/>
-    <w:lsdException w:name="Medium Grid 3" w:uiPriority="69"/>
-    <w:lsdException w:name="Dark List" w:uiPriority="70"/>
-    <w:lsdException w:name="Colorful Shading" w:uiPriority="71"/>
-    <w:lsdException w:name="Colorful List" w:uiPriority="72"/>
-    <w:lsdException w:name="Colorful Grid" w:uiPriority="73"/>
-    <w:lsdException w:name="Light Shading Accent 1" w:uiPriority="60"/>
-    <w:lsdException w:name="Light List Accent 1" w:uiPriority="61"/>
-    <w:lsdException w:name="Light Grid Accent 1" w:uiPriority="62"/>
-    <w:lsdException w:name="Medium Shading 1 Accent 1" w:uiPriority="63"/>
-    <w:lsdException w:name="Medium Shading 2 Accent 1" w:uiPriority="64"/>
-    <w:lsdException w:name="Medium List 1 Accent 1" w:uiPriority="65"/>
-    <w:lsdException w:name="Revision" w:semiHidden="1"/>
-    <w:lsdException w:name="List Paragraph" w:uiPriority="34" w:qFormat="1"/>
-    <w:lsdException w:name="Quote" w:uiPriority="29" w:qFormat="1"/>
-    <w:lsdException w:name="Intense Quote" w:uiPriority="30" w:qFormat="1"/>
-    <w:lsdException w:name="Medium List 2 Accent 1" w:uiPriority="66"/>
-    <w:lsdException w:name="Medium Grid 1 Accent 1" w:uiPriority="67"/>
-    <w:lsdException w:name="Medium Grid 2 Accent 1" w:uiPriority="68"/>
-    <w:lsdException w:name="Medium Grid 3 Accent 1" w:uiPriority="69"/>
-    <w:lsdException w:name="Dark List Accent 1" w:uiPriority="70"/>
-    <w:lsdException w:name="Colorful Shading Accent 1" w:uiPriority="71"/>
-    <w:lsdException w:name="Colorful List Accent 1" w:uiPriority="72"/>
-    <w:lsdException w:name="Colorful Grid Accent 1" w:uiPriority="73"/>
-    <w:lsdException w:name="Light Shading Accent 2" w:uiPriority="60"/>
-    <w:lsdException w:name="Light List Accent 2" w:uiPriority="61"/>
-    <w:lsdException w:name="Light Grid Accent 2" w:uiPriority="62"/>
-    <w:lsdException w:name="Medium Shading 1 Accent 2" w:uiPriority="63"/>
-    <w:lsdException w:name="Medium Shading 2 Accent 2" w:uiPriority="64"/>
-    <w:lsdException w:name="Medium List 1 Accent 2" w:uiPriority="65"/>
-    <w:lsdException w:name="Medium List 2 Accent 2" w:uiPriority="66"/>
-    <w:lsdException w:name="Medium Grid 1 Accent 2" w:uiPriority="67"/>
-    <w:lsdException w:name="Medium Grid 2 Accent 2" w:uiPriority="68"/>
-    <w:lsdException w:name="Medium Grid 3 Accent 2" w:uiPriority="69"/>
-    <w:lsdException w:name="Dark List Accent 2" w:uiPriority="70"/>
-    <w:lsdException w:name="Colorful Shading Accent 2" w:uiPriority="71"/>
-    <w:lsdException w:name="Colorful List Accent 2" w:uiPriority="72"/>
-    <w:lsdException w:name="Colorful Grid Accent 2" w:uiPriority="73"/>
-    <w:lsdException w:name="Light Shading Accent 3" w:uiPriority="60"/>
-    <w:lsdException w:name="Light List Accent 3" w:uiPriority="61"/>
-    <w:lsdException w:name="Light Grid Accent 3" w:uiPriority="62"/>
-    <w:lsdException w:name="Medium Shading 1 Accent 3" w:uiPriority="63"/>
-    <w:lsdException w:name="Medium Shading 2 Accent 3" w:uiPriority="64"/>
-    <w:lsdException w:name="Medium List 1 Accent 3" w:uiPriority="65"/>
-    <w:lsdException w:name="Medium List 2 Accent 3" w:uiPriority="66"/>
-    <w:lsdException w:name="Medium Grid 1 Accent 3" w:uiPriority="67"/>
-    <w:lsdException w:name="Medium Grid 2 Accent 3" w:uiPriority="68"/>
-    <w:lsdException w:name="Medium Grid 3 Accent 3" w:uiPriority="69"/>
-    <w:lsdException w:name="Dark List Accent 3" w:uiPriority="70"/>
-    <w:lsdException w:name="Colorful Shading Accent 3" w:uiPriority="71"/>
-    <w:lsdException w:name="Colorful List Accent 3" w:uiPriority="72"/>
-    <w:lsdException w:name="Colorful Grid Accent 3" w:uiPriority="73"/>
-    <w:lsdException w:name="Light Shading Accent 4" w:uiPriority="60"/>
-    <w:lsdException w:name="Light List Accent 4" w:uiPriority="61"/>
-    <w:lsdException w:name="Light Grid Accent 4" w:uiPriority="62"/>
-    <w:lsdException w:name="Medium Shading 1 Accent 4" w:uiPriority="63"/>
-    <w:lsdException w:name="Medium Shading 2 Accent 4" w:uiPriority="64"/>
-    <w:lsdException w:name="Medium List 1 Accent 4" w:uiPriority="65"/>
-    <w:lsdException w:name="Medium List 2 Accent 4" w:uiPriority="66"/>
-    <w:lsdException w:name="Medium Grid 1 Accent 4" w:uiPriority="67"/>
-    <w:lsdException w:name="Medium Grid 2 Accent 4" w:uiPriority="68"/>
-    <w:lsdException w:name="Medium Grid 3 Accent 4" w:uiPriority="69"/>
-    <w:lsdException w:name="Dark List Accent 4" w:uiPriority="70"/>
-    <w:lsdException w:name="Colorful Shading Accent 4" w:uiPriority="71"/>
-    <w:lsdException w:name="Colorful List Accent 4" w:uiPriority="72"/>
-    <w:lsdException w:name="Colorful Grid Accent 4" w:uiPriority="73"/>
-    <w:lsdException w:name="Light Shading Accent 5" w:uiPriority="60"/>
-    <w:lsdException w:name="Light List Accent 5" w:uiPriority="61"/>
-    <w:lsdException w:name="Light Grid Accent 5" w:uiPriority="62"/>
-    <w:lsdException w:name="Medium Shading 1 Accent 5" w:uiPriority="63"/>
-    <w:lsdException w:name="Medium Shading 2 Accent 5" w:uiPriority="64"/>
-    <w:lsdException w:name="Medium List 1 Accent 5" w:uiPriority="65"/>
-    <w:lsdException w:name="Medium List 2 Accent 5" w:uiPriority="66"/>
-    <w:lsdException w:name="Medium Grid 1 Accent 5" w:uiPriority="67"/>
-    <w:lsdException w:name="Medium Grid 2 Accent 5" w:uiPriority="68"/>
-    <w:lsdException w:name="Medium Grid 3 Accent 5" w:uiPriority="69"/>
-    <w:lsdException w:name="Dark List Accent 5" w:uiPriority="70"/>
-    <w:lsdException w:name="Colorful Shading Accent 5" w:uiPriority="71"/>
-    <w:lsdException w:name="Colorful List Accent 5" w:uiPriority="72"/>
-    <w:lsdException w:name="Colorful Grid Accent 5" w:uiPriority="73"/>
-    <w:lsdException w:name="Light Shading Accent 6" w:uiPriority="60"/>
-    <w:lsdException w:name="Light List Accent 6" w:uiPriority="61"/>
-    <w:lsdException w:name="Light Grid Accent 6" w:uiPriority="62"/>
-    <w:lsdException w:name="Medium Shading 1 Accent 6" w:uiPriority="63"/>
-    <w:lsdException w:name="Medium Shading 2 Accent 6" w:uiPriority="64"/>
-    <w:lsdException w:name="Medium List 1 Accent 6" w:uiPriority="65"/>
-    <w:lsdException w:name="Medium List 2 Accent 6" w:uiPriority="66"/>
-    <w:lsdException w:name="Medium Grid 1 Accent 6" w:uiPriority="67"/>
-    <w:lsdException w:name="Medium Grid 2 Accent 6" w:uiPriority="68"/>
-    <w:lsdException w:name="Medium Grid 3 Accent 6" w:uiPriority="69"/>
-    <w:lsdException w:name="Dark List Accent 6" w:uiPriority="70"/>
-    <w:lsdException w:name="Colorful Shading Accent 6" w:uiPriority="71"/>
-    <w:lsdException w:name="Colorful List Accent 6" w:uiPriority="72"/>
-    <w:lsdException w:name="Colorful Grid Accent 6" w:uiPriority="73"/>
-    <w:lsdException w:name="Subtle Emphasis" w:uiPriority="19" w:qFormat="1"/>
-    <w:lsdException w:name="Intense Emphasis" w:uiPriority="21" w:qFormat="1"/>
-    <w:lsdException w:name="Subtle Reference" w:uiPriority="31" w:qFormat="1"/>
-    <w:lsdException w:name="Intense Reference" w:uiPriority="32" w:qFormat="1"/>
-    <w:lsdException w:name="Book Title" w:uiPriority="33" w:qFormat="1"/>
-    <w:lsdException w:name="Bibliography" w:semiHidden="1" w:uiPriority="37" w:unhideWhenUsed="1"/>
-    <w:lsdException w:name="TOC Heading" w:semiHidden="1" w:uiPriority="39" w:unhideWhenUsed="1" w:qFormat="1"/>
-    <w:lsdException w:name="Plain Table 1" w:uiPriority="41"/>
-    <w:lsdException w:name="Plain Table 2" w:uiPriority="42"/>
-    <w:lsdException w:name="Plain Table 3" w:uiPriority="43"/>
-    <w:lsdException w:name="Plain Table 4" w:uiPriority="44"/>
-    <w:lsdException w:name="Plain Table 5" w:uiPriority="45"/>
-    <w:lsdException w:name="Grid Table Light" w:uiPriority="40"/>
-    <w:lsdException w:name="Grid Table 1 Light" w:uiPriority="46"/>
-    <w:lsdException w:name="Grid Table 2" w:uiPriority="47"/>
-    <w:lsdException w:name="Grid Table 3" w:uiPriority="48"/>
-    <w:lsdException w:name="Grid Table 4" w:uiPriority="49"/>
-    <w:lsdException w:name="Grid Table 5 Dark" w:uiPriority="50"/>
-    <w:lsdException w:name="Grid Table 6 Colorful" w:uiPriority="51"/>
-    <w:lsdException w:name="Grid Table 7 Colorful" w:uiPriority="52"/>
-    <w:lsdException w:name="Grid Table 1 Light Accent 1" w:uiPriority="46"/>
-    <w:lsdException w:name="Grid Table 2 Accent 1" w:uiPriority="47"/>
-    <w:lsdException w:name="Grid Table 3 Accent 1" w:uiPriority="48"/>
-    <w:lsdException w:name="Grid Table 4 Accent 1" w:uiPriority="49"/>
-    <w:lsdException w:name="Grid Table 5 Dark Accent 1" w:uiPriority="50"/>
-    <w:lsdException w:name="Grid Table 6 Colorful Accent 1" w:uiPriority="51"/>
-    <w:lsdException w:name="Grid Table 7 Colorful Accent 1" w:uiPriority="52"/>
-    <w:lsdException w:name="Grid Table 1 Light Accent 2" w:uiPriority="46"/>
-    <w:lsdException w:name="Grid Table 2 Accent 2" w:uiPriority="47"/>
-    <w:lsdException w:name="Grid Table 3 Accent 2" w:uiPriority="48"/>
-    <w:lsdException w:name="Grid Table 4 Accent 2" w:uiPriority="49"/>
-    <w:lsdException w:name="Grid Table 5 Dark Accent 2" w:uiPriority="50"/>
-    <w:lsdException w:name="Grid Table 6 Colorful Accent 2" w:uiPriority="51"/>
-    <w:lsdException w:name="Grid Table 7 Colorful Accent 2" w:uiPriority="52"/>
-    <w:lsdException w:name="Grid Table 1 Light Accent 3" w:uiPriority="46"/>
-    <w:lsdException w:name="Grid Table 2 Accent 3" w:uiPriority="47"/>
-    <w:lsdException w:name="Grid Table 3 Accent 3" w:uiPriority="48"/>
-    <w:lsdException w:name="Grid Table 4 Accent 3" w:uiPriority="49"/>
-    <w:lsdException w:name="Grid Table 5 Dark Accent 3" w:uiPriority="50"/>
-    <w:lsdException w:name="Grid Table 6 Colorful Accent 3" w:uiPriority="51"/>
-    <w:lsdException w:name="Grid Table 7 Colorful Accent 3" w:uiPriority="52"/>
-    <w:lsdException w:name="Grid Table 1 Light Accent 4" w:uiPriority="46"/>
-    <w:lsdException w:name="Grid Table 2 Accent 4" w:uiPriority="47"/>
-    <w:lsdException w:name="Grid Table 3 Accent 4" w:uiPriority="48"/>
-    <w:lsdException w:name="Grid Table 4 Accent 4" w:uiPriority="49"/>
-    <w:lsdException w:name="Grid Table 5 Dark Accent 4" w:uiPriority="50"/>
-    <w:lsdException w:name="Grid Table 6 Colorful Accent 4" w:uiPriority="51"/>
-    <w:lsdException w:name="Grid Table 7 Colorful Accent 4" w:uiPriority="52"/>
-    <w:lsdException w:name="Grid Table 1 Light Accent 5" w:uiPriority="46"/>
-    <w:lsdException w:name="Grid Table 2 Accent 5" w:uiPriority="47"/>
-    <w:lsdException w:name="Grid Table 3 Accent 5" w:uiPriority="48"/>
-    <w:lsdException w:name="Grid Table 4 Accent 5" w:uiPriority="49"/>
-    <w:lsdException w:name="Grid Table 5 Dark Accent 5" w:uiPriority="50"/>
-    <w:lsdException w:name="Grid Table 6 Colorful Accent 5" w:uiPriority="51"/>
-    <w:lsdException w:name="Grid Table 7 Colorful Accent 5" w:uiPriority="52"/>
-    <w:lsdException w:name="Grid Table 1 Light Accent 6" w:uiPriority="46"/>
-    <w:lsdException w:name="Grid Table 2 Accent 6" w:uiPriority="47"/>
-    <w:lsdException w:name="Grid Table 3 Accent 6" w:uiPriority="48"/>
-    <w:lsdException w:name="Grid Table 4 Accent 6" w:uiPriority="49"/>
-    <w:lsdException w:name="Grid Table 5 Dark Accent 6" w:uiPriority="50"/>
-    <w:lsdException w:name="Grid Table 6 Colorful Accent 6" w:uiPriority="51"/>
-    <w:lsdException w:name="Grid Table 7 Colorful Accent 6" w:uiPriority="52"/>
-    <w:lsdException w:name="List Table 1 Light" w:uiPriority="46"/>
-    <w:lsdException w:name="List Table 2" w:uiPriority="47"/>
-    <w:lsdException w:name="List Table 3" w:uiPriority="48"/>
-    <w:lsdException w:name="List Table 4" w:uiPriority="49"/>
-    <w:lsdException w:name="List Table 5 Dark" w:uiPriority="50"/>
-    <w:lsdException w:name="List Table 6 Colorful" w:uiPriority="51"/>
-    <w:lsdException w:name="List Table 7 Colorful" w:uiPriority="52"/>
-    <w:lsdException w:name="List Table 1 Light Accent 1" w:uiPriority="46"/>
-    <w:lsdException w:name="List Table 2 Accent 1" w:uiPriority="47"/>
-    <w:lsdException w:name="List Table 3 Accent 1" w:uiPriority="48"/>
-    <w:lsdException w:name="List Table 4 Accent 1" w:uiPriority="49"/>
-    <w:lsdException w:name="List Table 5 Dark Accent 1" w:uiPriority="50"/>
-    <w:lsdException w:name="List Table 6 Colorful Accent 1" w:uiPriority="51"/>
-    <w:lsdException w:name="List Table 7 Colorful Accent 1" w:uiPriority="52"/>
-    <w:lsdException w:name="List Table 1 Light Accent 2" w:uiPriority="46"/>
-    <w:lsdException w:name="List Table 2 Accent 2" w:uiPriority="47"/>
-    <w:lsdException w:name="List Table 3 Accent 2" w:uiPriority="48"/>
-    <w:lsdException w:name="List Table 4 Accent 2" w:uiPriority="49"/>
-    <w:lsdException w:name="List Table 5 Dark Accent 2" w:uiPriority="50"/>
-    <w:lsdException w:name="List Table 6 Colorful Accent 2" w:uiPriority="51"/>
-    <w:lsdException w:name="List Table 7 Colorful Accent 2" w:uiPriority="52"/>
-    <w:lsdException w:name="List Table 1 Light Accent 3" w:uiPriority="46"/>
-    <w:lsdException w:name="List Table 2 Accent 3" w:uiPriority="47"/>
-    <w:lsdException w:name="List Table 3 Accent 3" w:uiPriority="48"/>
-    <w:lsdException w:name="List Table 4 Accent 3" w:uiPriority="49"/>
-    <w:lsdException w:name="List Table 5 Dark Accent 3" w:uiPriority="50"/>
-    <w:lsdException w:name="List Table 6 Colorful Accent 3" w:uiPriority="51"/>
-    <w:lsdException w:name="List Table 7 Colorful Accent 3" w:uiPriority="52"/>
-    <w:lsdException w:name="List Table 1 Light Accent 4" w:uiPriority="46"/>
-    <w:lsdException w:name="List Table 2 Accent 4" w:uiPriority="47"/>
-    <w:lsdException w:name="List Table 3 Accent 4" w:uiPriority="48"/>
-    <w:lsdException w:name="List Table 4 Accent 4" w:uiPriority="49"/>
-    <w:lsdException w:name="List Table 5 Dark Accent 4" w:uiPriority="50"/>
-    <w:lsdException w:name="List Table 6 Colorful Accent 4" w:uiPriority="51"/>
-    <w:lsdException w:name="List Table 7 Colorful Accent 4" w:uiPriority="52"/>
-    <w:lsdException w:name="List Table 1 Light Accent 5" w:uiPriority="46"/>
-    <w:lsdException w:name="List Table 2 Accent 5" w:uiPriority="47"/>
-    <w:lsdException w:name="List Table 3 Accent 5" w:uiPriority="48"/>
-    <w:lsdException w:name="List Table 4 Accent 5" w:uiPriority="49"/>
-    <w:lsdException w:name="List Table 5 Dark Accent 5" w:uiPriority="50"/>
-    <w:lsdException w:name="List Table 6 Colorful Accent 5" w:uiPriority="51"/>
-    <w:lsdException w:name="List Table 7 Colorful Accent 5" w:uiPriority="52"/>
-    <w:lsdException w:name="List Table 1 Light Accent 6" w:uiPriority="46"/>
-    <w:lsdException w:name="List Table 2 Accent 6" w:uiPriority="47"/>
-    <w:lsdException w:name="List Table 3 Accent 6" w:uiPriority="48"/>
-    <w:lsdException w:name="List Table 4 Accent 6" w:uiPriority="49"/>
-    <w:lsdException w:name="List Table 5 Dark Accent 6" w:uiPriority="50"/>
-    <w:lsdException w:name="List Table 6 Colorful Accent 6" w:uiPriority="51"/>
-    <w:lsdException w:name="List Table 7 Colorful Accent 6" w:uiPriority="52"/>
-  </w:latentStyles>
-  <w:style w:type="paragraph" w:default="1" w:styleId="a">
-    <w:name w:val="Normal"/>
-    <w:qFormat/>
-  </w:style>
-  <w:style w:type="character" w:default="1" w:styleId="a0">
-    <w:name w:val="Default Paragraph Font"/>
-    <w:uiPriority w:val="1"/>
-    <w:semiHidden/>
-    <w:unhideWhenUsed/>
-  </w:style>
-  <w:style w:type="table" w:default="1" w:styleId="a1">
-    <w:name w:val="Normal Table"/>
-    <w:uiPriority w:val="99"/>
-    <w:semiHidden/>
-    <w:unhideWhenUsed/>
-    <w:tblPr>
-      <w:tblInd w:w="0" w:type="dxa"/>
-      <w:tblCellMar>
-        <w:top w:w="0" w:type="dxa"/>
-        <w:left w:w="108" w:type="dxa"/>
-        <w:bottom w:w="0" w:type="dxa"/>
-        <w:right w:w="108" w:type="dxa"/>
-      </w:tblCellMar>
-    </w:tblPr>
-  </w:style>
-  <w:style w:type="numbering" w:default="1" w:styleId="a2">
-    <w:name w:val="No List"/>
-    <w:uiPriority w:val="99"/>
-    <w:semiHidden/>
-    <w:unhideWhenUsed/>
-  </w:style>
-  <w:style w:type="character" w:styleId="a3">
-    <w:name w:val="Placeholder Text"/>
-    <w:basedOn w:val="a0"/>
-    <w:uiPriority w:val="99"/>
-    <w:semiHidden/>
-    <w:rsid w:val="001669B9"/>
-    <w:rPr>
-      <w:color w:val="808080"/>
-    </w:rPr>
-  </w:style>
-</w:styles>
-</file>
-
-<file path=word/glossary/webSettings.xml><?xml version="1.0" encoding="utf-8"?>
-<w:webSettings xmlns:mc="http://schemas.openxmlformats.org/markup-compatibility/2006" xmlns:r="http://schemas.openxmlformats.org/officeDocument/2006/relationships" xmlns:w="http://schemas.openxmlformats.org/wordprocessingml/2006/main" xmlns:w14="http://schemas.microsoft.com/office/word/2010/wordml" xmlns:w15="http://schemas.microsoft.com/office/word/2012/wordml" mc:Ignorable="w14 w15">
-  <w:optimizeForBrowser/>
-  <w:allowPNG/>
-</w:webSettings>
-</file>
-
 <file path=word/theme/theme1.xml><?xml version="1.0" encoding="utf-8"?>
 <a:theme xmlns:a="http://schemas.openxmlformats.org/drawingml/2006/main" name="Тема Office">
   <a:themeElements>
@@ -34800,7 +33643,7 @@
 </file>
 
 <file path=customXml/itemProps1.xml><?xml version="1.0" encoding="utf-8"?>
-<ds:datastoreItem xmlns:ds="http://schemas.openxmlformats.org/officeDocument/2006/customXml" ds:itemID="{E98BC346-290F-4376-967D-DF9567A04368}">
+<ds:datastoreItem xmlns:ds="http://schemas.openxmlformats.org/officeDocument/2006/customXml" ds:itemID="{9D1D8B53-ECE2-4615-B255-CDFBAE41E47A}">
   <ds:schemaRefs>
     <ds:schemaRef ds:uri="http://schemas.openxmlformats.org/officeDocument/2006/bibliography"/>
   </ds:schemaRefs>

</xml_diff>